<commit_message>
ip notes (from first year's course) and week 4 theory added
</commit_message>
<xml_diff>
--- a/notes.docx
+++ b/notes.docx
@@ -11545,7 +11545,13 @@
         <w:pStyle w:val="Problema"/>
       </w:pPr>
       <w:r>
-        <w:t xml:space="preserve">    def get_numero_lados(self) -&gt; int:</w:t>
+        <w:rPr>
+          <w:lang w:val="es-ES"/>
+        </w:rPr>
+        <w:t xml:space="preserve">    </w:t>
+      </w:r>
+      <w:r>
+        <w:t>def get_numero_lados(self) -&gt; int:</w:t>
       </w:r>
     </w:p>
     <w:p>
@@ -12476,6 +12482,9 @@
     <w:p>
       <w:pPr>
         <w:pStyle w:val="Problema"/>
+        <w:rPr>
+          <w:lang w:val="es-ES"/>
+        </w:rPr>
       </w:pPr>
       <w:r>
         <w:rPr>
@@ -12484,22 +12493,37 @@
         <w:t xml:space="preserve">   </w:t>
       </w:r>
       <w:r>
+        <w:rPr>
+          <w:lang w:val="es-ES"/>
+        </w:rPr>
         <w:t>return self._punto_inicio</w:t>
       </w:r>
     </w:p>
     <w:p>
       <w:pPr>
         <w:pStyle w:val="Problema"/>
-      </w:pPr>
-      <w:r>
+        <w:rPr>
+          <w:lang w:val="es-ES"/>
+        </w:rPr>
+      </w:pPr>
+      <w:r>
+        <w:rPr>
+          <w:lang w:val="es-ES"/>
+        </w:rPr>
         <w:t>def get_punto_fin(self) -&gt; Punto:</w:t>
       </w:r>
     </w:p>
     <w:p>
       <w:pPr>
         <w:pStyle w:val="Problema"/>
-      </w:pPr>
-      <w:r>
+        <w:rPr>
+          <w:lang w:val="es-ES"/>
+        </w:rPr>
+      </w:pPr>
+      <w:r>
+        <w:rPr>
+          <w:lang w:val="es-ES"/>
+        </w:rPr>
         <w:t xml:space="preserve">   return self._punto_fin</w:t>
       </w:r>
     </w:p>
@@ -12583,8 +12607,14 @@
     <w:p>
       <w:pPr>
         <w:pStyle w:val="Problema"/>
-      </w:pPr>
-      <w:r>
+        <w:rPr>
+          <w:lang w:val="es-ES"/>
+        </w:rPr>
+      </w:pPr>
+      <w:r>
+        <w:rPr>
+          <w:lang w:val="es-ES"/>
+        </w:rPr>
         <w:t xml:space="preserve"># EN LA CLASE PUNTO: </w:t>
       </w:r>
     </w:p>
@@ -12876,14 +12906,1289 @@
       </w:r>
     </w:p>
     <w:p/>
+    <w:p>
+      <w:r>
+        <w:br w:type="page"/>
+      </w:r>
+    </w:p>
+    <w:p>
+      <w:pPr>
+        <w:jc w:val="center"/>
+        <w:rPr>
+          <w:b/>
+          <w:bCs/>
+          <w:sz w:val="24"/>
+          <w:szCs w:val="24"/>
+          <w:u w:val="single"/>
+        </w:rPr>
+      </w:pPr>
+      <w:r>
+        <w:rPr>
+          <w:b/>
+          <w:bCs/>
+          <w:sz w:val="24"/>
+          <w:szCs w:val="24"/>
+          <w:highlight w:val="yellow"/>
+          <w:u w:val="single"/>
+        </w:rPr>
+        <w:lastRenderedPageBreak/>
+        <w:t xml:space="preserve">SESIÓN </w:t>
+      </w:r>
+      <w:r>
+        <w:rPr>
+          <w:b/>
+          <w:bCs/>
+          <w:sz w:val="24"/>
+          <w:szCs w:val="24"/>
+          <w:highlight w:val="yellow"/>
+          <w:u w:val="single"/>
+        </w:rPr>
+        <w:t>4</w:t>
+      </w:r>
+      <w:r>
+        <w:rPr>
+          <w:b/>
+          <w:bCs/>
+          <w:sz w:val="24"/>
+          <w:szCs w:val="24"/>
+          <w:highlight w:val="yellow"/>
+          <w:u w:val="single"/>
+        </w:rPr>
+        <w:t>:</w:t>
+      </w:r>
+      <w:r>
+        <w:rPr>
+          <w:b/>
+          <w:bCs/>
+          <w:sz w:val="24"/>
+          <w:szCs w:val="24"/>
+          <w:highlight w:val="yellow"/>
+          <w:u w:val="single"/>
+        </w:rPr>
+        <w:t xml:space="preserve"> RELACIONES DE CLASE, DELEGACIÓN</w:t>
+      </w:r>
+    </w:p>
+    <w:p>
+      <w:pPr>
+        <w:jc w:val="both"/>
+      </w:pPr>
+      <w:r>
+        <w:t xml:space="preserve">Podemos establecer comunicaciones entre objetos de diferentes clases. </w:t>
+      </w:r>
+    </w:p>
+    <w:p>
+      <w:pPr>
+        <w:pStyle w:val="Prrafodelista"/>
+        <w:numPr>
+          <w:ilvl w:val="0"/>
+          <w:numId w:val="7"/>
+        </w:numPr>
+        <w:jc w:val="both"/>
+      </w:pPr>
+      <w:r>
+        <w:rPr>
+          <w:b/>
+          <w:bCs/>
+        </w:rPr>
+        <w:t xml:space="preserve">RELACIONES DE ASOCIACIÓN </w:t>
+      </w:r>
+    </w:p>
+    <w:p>
+      <w:pPr>
+        <w:pStyle w:val="Prrafodelista"/>
+        <w:jc w:val="both"/>
+      </w:pPr>
+      <w:r>
+        <w:t>Como clase, puedo tener atributos que sean instancias de otra clase</w:t>
+      </w:r>
+      <w:r>
+        <w:t xml:space="preserve">. Suelen ser relaciones estables en el tiempo. Información que queremos mantener (desde ClaseA) durante mucho tiempo. </w:t>
+      </w:r>
+    </w:p>
+    <w:p>
+      <w:pPr>
+        <w:pStyle w:val="Prrafodelista"/>
+        <w:jc w:val="both"/>
+      </w:pPr>
+    </w:p>
+    <w:p>
+      <w:pPr>
+        <w:pStyle w:val="Prrafodelista"/>
+        <w:jc w:val="both"/>
+      </w:pPr>
+      <w:r>
+        <w:t xml:space="preserve">Por ejemplo, el </w:t>
+      </w:r>
+      <w:r>
+        <w:t>listado de amigos</w:t>
+      </w:r>
+      <w:r>
+        <w:t xml:space="preserve"> de un personaje</w:t>
+      </w:r>
+      <w:r>
+        <w:t xml:space="preserve"> en un videojuego</w:t>
+      </w:r>
+      <w:r>
+        <w:t xml:space="preserve"> tendría que ser un atributo, queremos acceder a él durante todo el tiempo de ejecución del videojuego.</w:t>
+      </w:r>
+    </w:p>
+    <w:p>
+      <w:pPr>
+        <w:pStyle w:val="Prrafodelista"/>
+        <w:jc w:val="both"/>
+      </w:pPr>
+    </w:p>
+    <w:p>
+      <w:pPr>
+        <w:pStyle w:val="Prrafodelista"/>
+        <w:jc w:val="both"/>
+        <w:rPr>
+          <w:b/>
+          <w:bCs/>
+        </w:rPr>
+      </w:pPr>
+      <w:r>
+        <w:t xml:space="preserve">Es decir, relación de asociación </w:t>
+      </w:r>
+      <w:r>
+        <w:sym w:font="Wingdings" w:char="F0E0"/>
+      </w:r>
+      <w:r>
+        <w:t xml:space="preserve"> </w:t>
+      </w:r>
+      <w:r>
+        <w:rPr>
+          <w:b/>
+          <w:bCs/>
+        </w:rPr>
+        <w:t>uso continuado, el objeto es una instancia de la clase</w:t>
+      </w:r>
+      <w:r>
+        <w:rPr>
+          <w:b/>
+          <w:bCs/>
+        </w:rPr>
+        <w:t>.</w:t>
+      </w:r>
+    </w:p>
+    <w:p>
+      <w:pPr>
+        <w:pStyle w:val="Cdigo"/>
+        <w:rPr>
+          <w:lang w:val="en-US"/>
+        </w:rPr>
+      </w:pPr>
+      <w:r>
+        <w:rPr>
+          <w:lang w:val="en-US"/>
+        </w:rPr>
+        <w:t>class Clase</w:t>
+      </w:r>
+      <w:r>
+        <w:rPr>
+          <w:lang w:val="en-US"/>
+        </w:rPr>
+        <w:t>B:</w:t>
+      </w:r>
+      <w:r>
+        <w:rPr>
+          <w:lang w:val="en-US"/>
+        </w:rPr>
+        <w:br/>
+      </w:r>
+      <w:r>
+        <w:rPr>
+          <w:lang w:val="en-US"/>
+        </w:rPr>
+        <w:tab/>
+        <w:t>( . . . )</w:t>
+      </w:r>
+    </w:p>
+    <w:p>
+      <w:pPr>
+        <w:pStyle w:val="Cdigo"/>
+        <w:rPr>
+          <w:lang w:val="en-US"/>
+        </w:rPr>
+      </w:pPr>
+    </w:p>
+    <w:p>
+      <w:pPr>
+        <w:pStyle w:val="Cdigo"/>
+        <w:rPr>
+          <w:lang w:val="en-US"/>
+        </w:rPr>
+      </w:pPr>
+      <w:r>
+        <w:rPr>
+          <w:lang w:val="en-US"/>
+        </w:rPr>
+        <w:t>class ClaseA:</w:t>
+      </w:r>
+    </w:p>
+    <w:p>
+      <w:pPr>
+        <w:pStyle w:val="Cdigo"/>
+      </w:pPr>
+      <w:r>
+        <w:rPr>
+          <w:lang w:val="en-US"/>
+        </w:rPr>
+        <w:tab/>
+      </w:r>
+      <w:r>
+        <w:t>(. . .)</w:t>
+      </w:r>
+    </w:p>
+    <w:p>
+      <w:pPr>
+        <w:pStyle w:val="Cdigo"/>
+      </w:pPr>
+      <w:r>
+        <w:tab/>
+        <w:t>self.objeto_claseB: ClaseB = ClaseB()</w:t>
+      </w:r>
+    </w:p>
+    <w:p>
+      <w:pPr>
+        <w:pStyle w:val="Prrafodelista"/>
+        <w:numPr>
+          <w:ilvl w:val="0"/>
+          <w:numId w:val="10"/>
+        </w:numPr>
+        <w:jc w:val="both"/>
+      </w:pPr>
+      <w:r>
+        <w:rPr>
+          <w:b/>
+          <w:bCs/>
+        </w:rPr>
+        <w:t xml:space="preserve">RELACIONES DE AGREGACIÓN </w:t>
+      </w:r>
+    </w:p>
+    <w:p>
+      <w:pPr>
+        <w:pStyle w:val="Prrafodelista"/>
+        <w:ind w:left="1776"/>
+        <w:jc w:val="both"/>
+      </w:pPr>
+      <w:r>
+        <w:t>(has-a). Un tipo específico de relación de asociación es la relación de agregación. Cuando como clase me “asocio” algo (en el sentido de pertenencia) esta relación es una relación de agregación. Por ejemplo los hombres tienen mujeres y los niños tienen mascotas. Se asume que es una relación relativamente estable en el tiempo (tener una pertenencia no cambia mucho).</w:t>
+      </w:r>
+    </w:p>
+    <w:p>
+      <w:pPr>
+        <w:pStyle w:val="Prrafodelista"/>
+        <w:ind w:left="1776"/>
+        <w:jc w:val="both"/>
+      </w:pPr>
+    </w:p>
+    <w:p>
+      <w:pPr>
+        <w:pStyle w:val="Prrafodelista"/>
+        <w:ind w:left="1776"/>
+        <w:jc w:val="both"/>
+        <w:rPr>
+          <w:b/>
+          <w:bCs/>
+        </w:rPr>
+      </w:pPr>
+      <w:r>
+        <w:t xml:space="preserve">Es decir, relación de agregación </w:t>
+      </w:r>
+      <w:r>
+        <w:sym w:font="Wingdings" w:char="F0E0"/>
+      </w:r>
+      <w:r>
+        <w:t xml:space="preserve"> </w:t>
+      </w:r>
+      <w:r>
+        <w:rPr>
+          <w:b/>
+          <w:bCs/>
+        </w:rPr>
+        <w:t>uso continuado, sentido de pertenencia. Subtipo de asociación.</w:t>
+      </w:r>
+    </w:p>
+    <w:p>
+      <w:pPr>
+        <w:pStyle w:val="Prrafodelista"/>
+        <w:ind w:left="1776"/>
+        <w:jc w:val="both"/>
+      </w:pPr>
+    </w:p>
+    <w:p>
+      <w:pPr>
+        <w:pStyle w:val="Prrafodelista"/>
+        <w:numPr>
+          <w:ilvl w:val="0"/>
+          <w:numId w:val="10"/>
+        </w:numPr>
+        <w:jc w:val="both"/>
+      </w:pPr>
+      <w:r>
+        <w:rPr>
+          <w:b/>
+          <w:bCs/>
+        </w:rPr>
+        <w:t>RELACIONES DE COMPOSICIÓN</w:t>
+      </w:r>
+    </w:p>
+    <w:p>
+      <w:pPr>
+        <w:pStyle w:val="Prrafodelista"/>
+        <w:ind w:left="1776"/>
+        <w:jc w:val="both"/>
+      </w:pPr>
+      <w:r>
+        <w:t xml:space="preserve">(part-of) Es el caso de asociación más estricto de todos. A nivel de composición, cuando se destruye una clase que tiene un atributo relacionado por composición, este atributo se destruye también con la case. La composición se refiere a atributos míos </w:t>
+      </w:r>
+      <w:r>
+        <w:t>de tal forma que cuando yo desaparezca, ellos desapareceran.  Por ejemplo, como humano tengo brazos. Estos brazos son atributos en relación de composición.</w:t>
+      </w:r>
+    </w:p>
+    <w:p>
+      <w:pPr>
+        <w:pStyle w:val="Prrafodelista"/>
+        <w:ind w:left="1776"/>
+        <w:jc w:val="both"/>
+      </w:pPr>
+    </w:p>
+    <w:p>
+      <w:pPr>
+        <w:pStyle w:val="Prrafodelista"/>
+        <w:ind w:left="1776"/>
+        <w:jc w:val="both"/>
+      </w:pPr>
+      <w:r>
+        <w:t xml:space="preserve">Por ejemplo, en un videojuego cada personaje podría tener un “collar” especial que le da super poderes. Si este collar es único, cuando uno de los personajes desaparezca, el collar desaparecería también. </w:t>
+      </w:r>
+      <w:r>
+        <w:t>O si suponemos que las armas del videojuego son exclusivas del personaje que las crea (nadie sabe usar mi arma, yo no sé usar el arma del resto). Esta relación sería de composición.</w:t>
+      </w:r>
+      <w:r>
+        <w:t xml:space="preserve"> </w:t>
+      </w:r>
+      <w:r>
+        <w:rPr>
+          <w:u w:val="single"/>
+        </w:rPr>
+        <w:t>El atributo de la clase B suele crearse en el constructor de la clase A.</w:t>
+      </w:r>
+    </w:p>
+    <w:p>
+      <w:pPr>
+        <w:pStyle w:val="Prrafodelista"/>
+        <w:ind w:left="1776"/>
+        <w:jc w:val="both"/>
+      </w:pPr>
+    </w:p>
+    <w:p>
+      <w:pPr>
+        <w:pStyle w:val="Prrafodelista"/>
+        <w:ind w:left="1776"/>
+        <w:jc w:val="both"/>
+        <w:rPr>
+          <w:b/>
+          <w:bCs/>
+        </w:rPr>
+      </w:pPr>
+      <w:r>
+        <w:t xml:space="preserve">Es decir, relación de composición </w:t>
+      </w:r>
+      <w:r>
+        <w:sym w:font="Wingdings" w:char="F0E0"/>
+      </w:r>
+      <w:r>
+        <w:t xml:space="preserve"> </w:t>
+      </w:r>
+      <w:r>
+        <w:rPr>
+          <w:b/>
+          <w:bCs/>
+        </w:rPr>
+        <w:t xml:space="preserve">uso continuado, muy restrictiva. Cuando me destruyo, se destruye. </w:t>
+      </w:r>
+    </w:p>
+    <w:p>
+      <w:pPr>
+        <w:pStyle w:val="Prrafodelista"/>
+        <w:ind w:left="1776"/>
+        <w:jc w:val="both"/>
+      </w:pPr>
+    </w:p>
+    <w:p>
+      <w:pPr>
+        <w:pStyle w:val="Prrafodelista"/>
+        <w:numPr>
+          <w:ilvl w:val="0"/>
+          <w:numId w:val="7"/>
+        </w:numPr>
+        <w:jc w:val="both"/>
+      </w:pPr>
+      <w:r>
+        <w:rPr>
+          <w:b/>
+          <w:bCs/>
+        </w:rPr>
+        <w:t xml:space="preserve">RELACIONES DE USO </w:t>
+      </w:r>
+    </w:p>
+    <w:p>
+      <w:pPr>
+        <w:pStyle w:val="Prrafodelista"/>
+        <w:jc w:val="both"/>
+      </w:pPr>
+      <w:r>
+        <w:t>Como clase, puedo también tener un método que reciba un parámetro para modificar un objeto de otra clase. En general implementamos este tipo de relación cuando queremos que la “interacción” con el objeto de clase B sea breve. (Solo recibe un parámetro, lo usa brevemente y esta será  la relación con el  objeto de la segunda clase.</w:t>
+      </w:r>
+      <w:r>
+        <w:t xml:space="preserve"> </w:t>
+      </w:r>
+    </w:p>
+    <w:p>
+      <w:pPr>
+        <w:pStyle w:val="Prrafodelista"/>
+        <w:jc w:val="both"/>
+      </w:pPr>
+    </w:p>
+    <w:p>
+      <w:pPr>
+        <w:pStyle w:val="Prrafodelista"/>
+        <w:jc w:val="both"/>
+      </w:pPr>
+      <w:r>
+        <w:t>Por ejemplo, si queremos usar un objeto en un videojuego, pero no guardarlo en nuestro inventario, deberíamos utilizar este segundo tipo de relación entre objetos.</w:t>
+      </w:r>
+      <w:r>
+        <w:t xml:space="preserve"> </w:t>
+      </w:r>
+    </w:p>
+    <w:p>
+      <w:pPr>
+        <w:pStyle w:val="Prrafodelista"/>
+        <w:jc w:val="both"/>
+      </w:pPr>
+    </w:p>
+    <w:p>
+      <w:pPr>
+        <w:pStyle w:val="Prrafodelista"/>
+        <w:jc w:val="both"/>
+      </w:pPr>
+      <w:r>
+        <w:t xml:space="preserve">Es decir, relación de uso </w:t>
+      </w:r>
+      <w:r>
+        <w:sym w:font="Wingdings" w:char="F0E0"/>
+      </w:r>
+      <w:r>
+        <w:t xml:space="preserve"> </w:t>
+      </w:r>
+      <w:r>
+        <w:rPr>
+          <w:b/>
+          <w:bCs/>
+        </w:rPr>
+        <w:t>uso breve</w:t>
+      </w:r>
+      <w:r>
+        <w:rPr>
+          <w:b/>
+          <w:bCs/>
+        </w:rPr>
+        <w:t>, esporádico</w:t>
+      </w:r>
+      <w:r>
+        <w:rPr>
+          <w:b/>
+          <w:bCs/>
+        </w:rPr>
+        <w:t>, el objeto se recibe como parámetro.</w:t>
+      </w:r>
+    </w:p>
+    <w:p>
+      <w:pPr>
+        <w:pStyle w:val="Cdigo"/>
+      </w:pPr>
+      <w:r>
+        <w:t>class ClaseB:</w:t>
+      </w:r>
+    </w:p>
+    <w:p>
+      <w:pPr>
+        <w:pStyle w:val="Cdigo"/>
+      </w:pPr>
+      <w:r>
+        <w:tab/>
+        <w:t>def usar():</w:t>
+      </w:r>
+    </w:p>
+    <w:p>
+      <w:pPr>
+        <w:pStyle w:val="Cdigo"/>
+      </w:pPr>
+      <w:r>
+        <w:tab/>
+      </w:r>
+      <w:r>
+        <w:tab/>
+        <w:t>(. . .)</w:t>
+      </w:r>
+    </w:p>
+    <w:p>
+      <w:pPr>
+        <w:pStyle w:val="Cdigo"/>
+      </w:pPr>
+    </w:p>
+    <w:p>
+      <w:pPr>
+        <w:pStyle w:val="Cdigo"/>
+      </w:pPr>
+      <w:r>
+        <w:t>class ClaseA:</w:t>
+      </w:r>
+    </w:p>
+    <w:p>
+      <w:pPr>
+        <w:pStyle w:val="Cdigo"/>
+      </w:pPr>
+      <w:r>
+        <w:tab/>
+        <w:t>(. . .)</w:t>
+      </w:r>
+    </w:p>
+    <w:p>
+      <w:pPr>
+        <w:pStyle w:val="Cdigo"/>
+      </w:pPr>
+      <w:r>
+        <w:tab/>
+        <w:t>def metodo_que_usa_claseB(self, objeto_clase_B:ClaseB):  # BREVE</w:t>
+      </w:r>
+    </w:p>
+    <w:p>
+      <w:pPr>
+        <w:pStyle w:val="Cdigo"/>
+      </w:pPr>
+      <w:r>
+        <w:tab/>
+      </w:r>
+      <w:r>
+        <w:tab/>
+      </w:r>
+      <w:r>
+        <w:t>objeto_clase_B.usar()</w:t>
+      </w:r>
+    </w:p>
+    <w:p>
+      <w:r>
+        <w:lastRenderedPageBreak/>
+        <w:t xml:space="preserve">El estándar UML incluye nomenclatura para las relaciones de clase. </w:t>
+      </w:r>
+    </w:p>
+    <w:p>
+      <w:pPr>
+        <w:pStyle w:val="Prrafodelista"/>
+        <w:numPr>
+          <w:ilvl w:val="0"/>
+          <w:numId w:val="3"/>
+        </w:numPr>
+      </w:pPr>
+      <w:r>
+        <w:t xml:space="preserve">Relación de Asociación bidirecional </w:t>
+      </w:r>
+      <w:r>
+        <w:sym w:font="Wingdings" w:char="F0E0"/>
+      </w:r>
+      <w:r>
+        <w:t xml:space="preserve"> Línea.</w:t>
+      </w:r>
+    </w:p>
+    <w:p>
+      <w:pPr>
+        <w:pStyle w:val="Prrafodelista"/>
+        <w:numPr>
+          <w:ilvl w:val="0"/>
+          <w:numId w:val="3"/>
+        </w:numPr>
+      </w:pPr>
+      <w:r>
+        <w:t xml:space="preserve">Relación de Asociación unidireccional </w:t>
+      </w:r>
+      <w:r>
+        <w:sym w:font="Wingdings" w:char="F0E0"/>
+      </w:r>
+      <w:r>
+        <w:t xml:space="preserve"> Línea dirigida (flecha oscura).</w:t>
+      </w:r>
+    </w:p>
+    <w:p>
+      <w:pPr>
+        <w:pStyle w:val="Prrafodelista"/>
+        <w:numPr>
+          <w:ilvl w:val="0"/>
+          <w:numId w:val="3"/>
+        </w:numPr>
+      </w:pPr>
+      <w:r>
+        <w:t xml:space="preserve">Relación de Agregación </w:t>
+      </w:r>
+      <w:r>
+        <w:sym w:font="Wingdings" w:char="F0E0"/>
+      </w:r>
+      <w:r>
+        <w:t xml:space="preserve"> Línea con rombo blanco en el extremo del poosedor.</w:t>
+      </w:r>
+    </w:p>
+    <w:p>
+      <w:pPr>
+        <w:pStyle w:val="Prrafodelista"/>
+        <w:numPr>
+          <w:ilvl w:val="0"/>
+          <w:numId w:val="3"/>
+        </w:numPr>
+      </w:pPr>
+      <w:r>
+        <w:t xml:space="preserve">Relación de Composición </w:t>
+      </w:r>
+      <w:r>
+        <w:sym w:font="Wingdings" w:char="F0E0"/>
+      </w:r>
+      <w:r>
+        <w:t xml:space="preserve"> Línea con rombo negro en el extremo del poosedor. </w:t>
+      </w:r>
+    </w:p>
+    <w:p>
+      <w:pPr>
+        <w:pStyle w:val="Prrafodelista"/>
+        <w:numPr>
+          <w:ilvl w:val="0"/>
+          <w:numId w:val="3"/>
+        </w:numPr>
+      </w:pPr>
+      <w:r>
+        <w:t xml:space="preserve">Relación de uso </w:t>
+      </w:r>
+      <w:r>
+        <w:sym w:font="Wingdings" w:char="F0E0"/>
+      </w:r>
+      <w:r>
+        <w:t xml:space="preserve"> Línea discontínua</w:t>
+      </w:r>
+    </w:p>
+    <w:p>
+      <w:pPr>
+        <w:pStyle w:val="Prrafodelista"/>
+        <w:jc w:val="center"/>
+      </w:pPr>
+    </w:p>
     <w:p/>
+    <w:p>
+      <w:pPr>
+        <w:jc w:val="center"/>
+      </w:pPr>
+      <w:r>
+        <w:drawing>
+          <wp:inline distT="0" distB="0" distL="0" distR="0" wp14:anchorId="6CE81A6B" wp14:editId="4EA81862">
+            <wp:extent cx="5044877" cy="3063505"/>
+            <wp:effectExtent l="0" t="0" r="3810" b="3810"/>
+            <wp:docPr id="1615202304" name="Imagen 1" descr="Diagrama&#10;&#10;El contenido generado por IA puede ser incorrecto."/>
+            <wp:cNvGraphicFramePr>
+              <a:graphicFrameLocks xmlns:a="http://schemas.openxmlformats.org/drawingml/2006/main" noChangeAspect="1"/>
+            </wp:cNvGraphicFramePr>
+            <a:graphic xmlns:a="http://schemas.openxmlformats.org/drawingml/2006/main">
+              <a:graphicData uri="http://schemas.openxmlformats.org/drawingml/2006/picture">
+                <pic:pic xmlns:pic="http://schemas.openxmlformats.org/drawingml/2006/picture">
+                  <pic:nvPicPr>
+                    <pic:cNvPr id="1615202304" name="Imagen 1" descr="Diagrama&#10;&#10;El contenido generado por IA puede ser incorrecto."/>
+                    <pic:cNvPicPr/>
+                  </pic:nvPicPr>
+                  <pic:blipFill>
+                    <a:blip r:embed="rId12"/>
+                    <a:stretch>
+                      <a:fillRect/>
+                    </a:stretch>
+                  </pic:blipFill>
+                  <pic:spPr>
+                    <a:xfrm>
+                      <a:off x="0" y="0"/>
+                      <a:ext cx="5044877" cy="3063505"/>
+                    </a:xfrm>
+                    <a:prstGeom prst="rect">
+                      <a:avLst/>
+                    </a:prstGeom>
+                  </pic:spPr>
+                </pic:pic>
+              </a:graphicData>
+            </a:graphic>
+          </wp:inline>
+        </w:drawing>
+      </w:r>
+    </w:p>
+    <w:p>
+      <w:pPr>
+        <w:jc w:val="center"/>
+      </w:pPr>
+    </w:p>
+    <w:p>
+      <w:pPr>
+        <w:jc w:val="center"/>
+      </w:pPr>
+      <w:r>
+        <w:drawing>
+          <wp:anchor distT="0" distB="0" distL="114300" distR="114300" simplePos="0" relativeHeight="251659264" behindDoc="0" locked="0" layoutInCell="1" allowOverlap="1" wp14:anchorId="1A548130" wp14:editId="444018B1">
+            <wp:simplePos x="0" y="0"/>
+            <wp:positionH relativeFrom="margin">
+              <wp:align>center</wp:align>
+            </wp:positionH>
+            <wp:positionV relativeFrom="paragraph">
+              <wp:posOffset>6350</wp:posOffset>
+            </wp:positionV>
+            <wp:extent cx="5379720" cy="4402455"/>
+            <wp:effectExtent l="0" t="0" r="0" b="0"/>
+            <wp:wrapThrough wrapText="bothSides">
+              <wp:wrapPolygon edited="0">
+                <wp:start x="0" y="0"/>
+                <wp:lineTo x="0" y="21497"/>
+                <wp:lineTo x="21493" y="21497"/>
+                <wp:lineTo x="21493" y="0"/>
+                <wp:lineTo x="0" y="0"/>
+              </wp:wrapPolygon>
+            </wp:wrapThrough>
+            <wp:docPr id="1034165504" name="Imagen 1" descr="Diagrama&#10;&#10;El contenido generado por IA puede ser incorrecto."/>
+            <wp:cNvGraphicFramePr>
+              <a:graphicFrameLocks xmlns:a="http://schemas.openxmlformats.org/drawingml/2006/main" noChangeAspect="1"/>
+            </wp:cNvGraphicFramePr>
+            <a:graphic xmlns:a="http://schemas.openxmlformats.org/drawingml/2006/main">
+              <a:graphicData uri="http://schemas.openxmlformats.org/drawingml/2006/picture">
+                <pic:pic xmlns:pic="http://schemas.openxmlformats.org/drawingml/2006/picture">
+                  <pic:nvPicPr>
+                    <pic:cNvPr id="1034165504" name="Imagen 1" descr="Diagrama&#10;&#10;El contenido generado por IA puede ser incorrecto."/>
+                    <pic:cNvPicPr/>
+                  </pic:nvPicPr>
+                  <pic:blipFill>
+                    <a:blip r:embed="rId13">
+                      <a:extLst>
+                        <a:ext uri="{28A0092B-C50C-407E-A947-70E740481C1C}">
+                          <a14:useLocalDpi xmlns:a14="http://schemas.microsoft.com/office/drawing/2010/main" val="0"/>
+                        </a:ext>
+                      </a:extLst>
+                    </a:blip>
+                    <a:stretch>
+                      <a:fillRect/>
+                    </a:stretch>
+                  </pic:blipFill>
+                  <pic:spPr>
+                    <a:xfrm>
+                      <a:off x="0" y="0"/>
+                      <a:ext cx="5379720" cy="4402455"/>
+                    </a:xfrm>
+                    <a:prstGeom prst="rect">
+                      <a:avLst/>
+                    </a:prstGeom>
+                  </pic:spPr>
+                </pic:pic>
+              </a:graphicData>
+            </a:graphic>
+            <wp14:sizeRelH relativeFrom="margin">
+              <wp14:pctWidth>0</wp14:pctWidth>
+            </wp14:sizeRelH>
+            <wp14:sizeRelV relativeFrom="margin">
+              <wp14:pctHeight>0</wp14:pctHeight>
+            </wp14:sizeRelV>
+          </wp:anchor>
+        </w:drawing>
+      </w:r>
+    </w:p>
+    <w:p>
+      <w:pPr>
+        <w:jc w:val="center"/>
+      </w:pPr>
+    </w:p>
+    <w:p>
+      <w:pPr>
+        <w:jc w:val="center"/>
+      </w:pPr>
+    </w:p>
+    <w:p>
+      <w:pPr>
+        <w:jc w:val="center"/>
+      </w:pPr>
+    </w:p>
+    <w:p>
+      <w:pPr>
+        <w:jc w:val="center"/>
+      </w:pPr>
+    </w:p>
+    <w:p>
+      <w:pPr>
+        <w:jc w:val="center"/>
+      </w:pPr>
+    </w:p>
+    <w:p>
+      <w:pPr>
+        <w:jc w:val="center"/>
+      </w:pPr>
+    </w:p>
+    <w:p>
+      <w:pPr>
+        <w:jc w:val="center"/>
+      </w:pPr>
+    </w:p>
+    <w:p>
+      <w:pPr>
+        <w:jc w:val="center"/>
+      </w:pPr>
+    </w:p>
+    <w:p>
+      <w:pPr>
+        <w:jc w:val="center"/>
+      </w:pPr>
+    </w:p>
+    <w:p>
+      <w:pPr>
+        <w:jc w:val="center"/>
+      </w:pPr>
+    </w:p>
+    <w:p>
+      <w:pPr>
+        <w:jc w:val="both"/>
+      </w:pPr>
+    </w:p>
+    <w:p>
+      <w:pPr>
+        <w:jc w:val="both"/>
+      </w:pPr>
+    </w:p>
+    <w:p>
+      <w:pPr>
+        <w:jc w:val="both"/>
+      </w:pPr>
+    </w:p>
+    <w:p>
+      <w:pPr>
+        <w:jc w:val="both"/>
+      </w:pPr>
+    </w:p>
+    <w:p>
+      <w:pPr>
+        <w:jc w:val="both"/>
+      </w:pPr>
+    </w:p>
+    <w:p>
+      <w:pPr>
+        <w:jc w:val="both"/>
+      </w:pPr>
+    </w:p>
+    <w:p>
+      <w:pPr>
+        <w:jc w:val="both"/>
+      </w:pPr>
+      <w:r>
+        <w:lastRenderedPageBreak/>
+        <w:t xml:space="preserve">Además, podemos definir </w:t>
+      </w:r>
+      <w:r>
+        <w:rPr>
+          <w:b/>
+          <w:bCs/>
+        </w:rPr>
+        <w:t>cardinalidad</w:t>
+      </w:r>
+      <w:r>
+        <w:t xml:space="preserve"> como el número de personas como el número de relaciones que se establecen entre clases. Por ejemplo, una tarjeta de crédito está asociada a una única persona, pero una persona puede estár asociadas a N tarjetas de crédito.</w:t>
+      </w:r>
+    </w:p>
+    <w:p>
+      <w:pPr>
+        <w:jc w:val="center"/>
+      </w:pPr>
+      <w:r>
+        <w:drawing>
+          <wp:inline distT="0" distB="0" distL="0" distR="0" wp14:anchorId="1BCF0058" wp14:editId="60F5A0A0">
+            <wp:extent cx="4743563" cy="3361267"/>
+            <wp:effectExtent l="0" t="0" r="0" b="0"/>
+            <wp:docPr id="130906316" name="Imagen 1" descr="Diagrama&#10;&#10;El contenido generado por IA puede ser incorrecto."/>
+            <wp:cNvGraphicFramePr>
+              <a:graphicFrameLocks xmlns:a="http://schemas.openxmlformats.org/drawingml/2006/main" noChangeAspect="1"/>
+            </wp:cNvGraphicFramePr>
+            <a:graphic xmlns:a="http://schemas.openxmlformats.org/drawingml/2006/main">
+              <a:graphicData uri="http://schemas.openxmlformats.org/drawingml/2006/picture">
+                <pic:pic xmlns:pic="http://schemas.openxmlformats.org/drawingml/2006/picture">
+                  <pic:nvPicPr>
+                    <pic:cNvPr id="130906316" name="Imagen 1" descr="Diagrama&#10;&#10;El contenido generado por IA puede ser incorrecto."/>
+                    <pic:cNvPicPr/>
+                  </pic:nvPicPr>
+                  <pic:blipFill>
+                    <a:blip r:embed="rId14"/>
+                    <a:stretch>
+                      <a:fillRect/>
+                    </a:stretch>
+                  </pic:blipFill>
+                  <pic:spPr>
+                    <a:xfrm>
+                      <a:off x="0" y="0"/>
+                      <a:ext cx="4750364" cy="3366086"/>
+                    </a:xfrm>
+                    <a:prstGeom prst="rect">
+                      <a:avLst/>
+                    </a:prstGeom>
+                  </pic:spPr>
+                </pic:pic>
+              </a:graphicData>
+            </a:graphic>
+          </wp:inline>
+        </w:drawing>
+      </w:r>
+    </w:p>
+    <w:p>
+      <w:pPr>
+        <w:rPr>
+          <w:b/>
+          <w:bCs/>
+        </w:rPr>
+      </w:pPr>
+      <w:r>
+        <w:rPr>
+          <w:b/>
+          <w:bCs/>
+          <w:u w:val="single"/>
+        </w:rPr>
+        <w:t>DELEGACIÓN</w:t>
+      </w:r>
+      <w:r>
+        <w:rPr>
+          <w:b/>
+          <w:bCs/>
+        </w:rPr>
+        <w:t xml:space="preserve"> </w:t>
+      </w:r>
+    </w:p>
+    <w:p>
+      <w:pPr>
+        <w:jc w:val="both"/>
+      </w:pPr>
+      <w:r>
+        <w:t>Muchas veces tenemos métodos que llaman simultáneamente a otros métodos de una clase diferente. Este comportamiento se llama delegación de funcionalidad. Tenemos que EVITAR las “clases Dios”, clases demasiado grandes que abarcan demasiadas funcionalidades. Por ejemplo, en la clase Personaje de un videojuego, no deberíamos conocer la funcionalidad de las mascotas o de sus armas, sino delegarlas en la clase Mascota, Arma.</w:t>
+      </w:r>
+    </w:p>
+    <w:p>
+      <w:pPr>
+        <w:pStyle w:val="Cdigo"/>
+      </w:pPr>
+      <w:r>
+        <w:t>class claseB:</w:t>
+      </w:r>
+    </w:p>
+    <w:p>
+      <w:pPr>
+        <w:pStyle w:val="Cdigo"/>
+      </w:pPr>
+      <w:r>
+        <w:tab/>
+        <w:t>def metodoB():</w:t>
+      </w:r>
+    </w:p>
+    <w:p>
+      <w:pPr>
+        <w:pStyle w:val="Cdigo"/>
+      </w:pPr>
+      <w:r>
+        <w:tab/>
+      </w:r>
+      <w:r>
+        <w:tab/>
+        <w:t>( MÉTODO B)</w:t>
+      </w:r>
+    </w:p>
+    <w:p>
+      <w:pPr>
+        <w:pStyle w:val="Cdigo"/>
+      </w:pPr>
+    </w:p>
+    <w:p>
+      <w:pPr>
+        <w:pStyle w:val="Cdigo"/>
+      </w:pPr>
+      <w:r>
+        <w:t>class ClaseA:</w:t>
+      </w:r>
+    </w:p>
+    <w:p>
+      <w:pPr>
+        <w:pStyle w:val="Cdigo"/>
+      </w:pPr>
+      <w:r>
+        <w:tab/>
+        <w:t xml:space="preserve">( . . .) </w:t>
+      </w:r>
+    </w:p>
+    <w:p>
+      <w:pPr>
+        <w:pStyle w:val="Cdigo"/>
+      </w:pPr>
+      <w:r>
+        <w:tab/>
+        <w:t>def metodo_que_llama_al_metodoB(self):</w:t>
+      </w:r>
+    </w:p>
+    <w:p>
+      <w:pPr>
+        <w:pStyle w:val="Cdigo"/>
+      </w:pPr>
+      <w:r>
+        <w:tab/>
+      </w:r>
+      <w:r>
+        <w:tab/>
+        <w:t>( COMPROBACIONES PREVIAS A LA LLAMADA DEL MÉTODO B )</w:t>
+      </w:r>
+    </w:p>
+    <w:p>
+      <w:pPr>
+        <w:pStyle w:val="Cdigo"/>
+      </w:pPr>
+      <w:r>
+        <w:tab/>
+      </w:r>
+      <w:r>
+        <w:tab/>
+        <w:t>self.objeto_claseB.metodoB()</w:t>
+      </w:r>
+    </w:p>
+    <w:p>
+      <w:r>
+        <w:rPr>
+          <w:b/>
+          <w:bCs/>
+          <w:u w:val="single"/>
+        </w:rPr>
+        <w:t>COPIAR OBJETOS</w:t>
+      </w:r>
+    </w:p>
+    <w:p>
+      <w:pPr>
+        <w:jc w:val="both"/>
+      </w:pPr>
+      <w:r>
+        <w:t xml:space="preserve">Imaginemos que dado objeto1 queremos crear una copia </w:t>
+      </w:r>
+      <w:r>
+        <w:rPr>
+          <w:u w:val="single"/>
+        </w:rPr>
+        <w:t>en</w:t>
+      </w:r>
+      <w:r>
+        <w:t xml:space="preserve"> </w:t>
+      </w:r>
+      <w:r>
+        <w:rPr>
+          <w:u w:val="single"/>
+        </w:rPr>
+        <w:t>tiempo</w:t>
+      </w:r>
+      <w:r>
+        <w:t xml:space="preserve"> </w:t>
+      </w:r>
+      <w:r>
+        <w:rPr>
+          <w:u w:val="single"/>
+        </w:rPr>
+        <w:t>real</w:t>
+      </w:r>
+      <w:r>
+        <w:t xml:space="preserve"> de objeto2. Esto se denomina “clonar un objeto”. Supongamos que objeto1 tiene relaciones entre clases de cualquier tipo (atributos que son listas, atributos que son de clase). Entonces al copiar este objeto no copio una copia idéntica de los atributos, sino una referencia de memoria.</w:t>
+      </w:r>
+    </w:p>
+    <w:p>
+      <w:pPr>
+        <w:pStyle w:val="Prrafodelista"/>
+        <w:numPr>
+          <w:ilvl w:val="0"/>
+          <w:numId w:val="11"/>
+        </w:numPr>
+        <w:jc w:val="both"/>
+      </w:pPr>
+      <w:r>
+        <w:rPr>
+          <w:b/>
+          <w:bCs/>
+        </w:rPr>
+        <w:t>Copia superficial</w:t>
+      </w:r>
+      <w:r>
+        <w:t xml:space="preserve">: los </w:t>
+      </w:r>
+      <w:r>
+        <w:rPr>
+          <w:u w:val="single"/>
+        </w:rPr>
+        <w:t>tipos</w:t>
+      </w:r>
+      <w:r>
+        <w:t xml:space="preserve"> inmutables se copian sin problema pero los tipos mutables se copian la dirección de memoria (ALIASING). Por ejemplo, si objeto1 tiene un coche “COCHE  1”, al copiar objeto1 en objeto2, compartirían el coche, es decir, el coche de objeto2 sería “COCHE 1”</w:t>
+      </w:r>
+    </w:p>
+    <w:p>
+      <w:pPr>
+        <w:pStyle w:val="Cdigo"/>
+      </w:pPr>
+      <w:r>
+        <w:t xml:space="preserve">import copy </w:t>
+      </w:r>
+    </w:p>
+    <w:p>
+      <w:pPr>
+        <w:pStyle w:val="Cdigo"/>
+      </w:pPr>
+      <w:r>
+        <w:t>objeto2 = copy.copy(objeto1) # ¡TIENE ALIASING!</w:t>
+      </w:r>
+    </w:p>
+    <w:p>
+      <w:pPr>
+        <w:pStyle w:val="Prrafodelista"/>
+        <w:numPr>
+          <w:ilvl w:val="0"/>
+          <w:numId w:val="11"/>
+        </w:numPr>
+        <w:rPr>
+          <w:b/>
+          <w:bCs/>
+        </w:rPr>
+      </w:pPr>
+      <w:r>
+        <w:rPr>
+          <w:b/>
+          <w:bCs/>
+        </w:rPr>
+        <w:t>Copia profunda</w:t>
+      </w:r>
+      <w:r>
+        <w:t xml:space="preserve"> Se generan dos objetos completamente independientes (sin aliasing) que puede ser muy compleja.</w:t>
+      </w:r>
+    </w:p>
+    <w:p>
+      <w:pPr>
+        <w:pStyle w:val="Cdigo"/>
+      </w:pPr>
+      <w:r>
+        <w:t xml:space="preserve">import copy </w:t>
+      </w:r>
+    </w:p>
+    <w:p>
+      <w:pPr>
+        <w:pStyle w:val="Cdigo"/>
+      </w:pPr>
+      <w:r>
+        <w:t>objeto2 = copy.deepcopy(objeto2) # OBJETOS ABSOLUTAMENTE INDEPENDIENTES, SIN ALIASING</w:t>
+      </w:r>
+    </w:p>
+    <w:p>
+      <w:pPr>
+        <w:rPr>
+          <w:b/>
+          <w:bCs/>
+          <w:color w:val="EE0000"/>
+        </w:rPr>
+      </w:pPr>
+      <w:r>
+        <w:rPr>
+          <w:b/>
+          <w:bCs/>
+          <w:color w:val="EE0000"/>
+        </w:rPr>
+        <w:t xml:space="preserve">Para que una clase tenga versión de </w:t>
+      </w:r>
+      <w:r>
+        <w:rPr>
+          <w:b/>
+          <w:bCs/>
+          <w:i/>
+          <w:iCs/>
+          <w:color w:val="EE0000"/>
+        </w:rPr>
+        <w:t>copy</w:t>
+      </w:r>
+      <w:r>
+        <w:rPr>
+          <w:b/>
+          <w:bCs/>
+          <w:color w:val="EE0000"/>
+        </w:rPr>
+        <w:t xml:space="preserve"> </w:t>
+      </w:r>
+      <w:r>
+        <w:rPr>
+          <w:b/>
+          <w:bCs/>
+          <w:color w:val="EE0000"/>
+        </w:rPr>
+        <w:t>ý</w:t>
+      </w:r>
+      <w:r>
+        <w:rPr>
+          <w:b/>
+          <w:bCs/>
+          <w:color w:val="EE0000"/>
+        </w:rPr>
+        <w:t xml:space="preserve"> </w:t>
+      </w:r>
+      <w:r>
+        <w:rPr>
+          <w:b/>
+          <w:bCs/>
+          <w:i/>
+          <w:iCs/>
+          <w:color w:val="EE0000"/>
+        </w:rPr>
+        <w:t>deepcopy</w:t>
+      </w:r>
+      <w:r>
+        <w:rPr>
+          <w:b/>
+          <w:bCs/>
+          <w:color w:val="EE0000"/>
+        </w:rPr>
+        <w:t xml:space="preserve">, definimos los métodos mágicos </w:t>
+      </w:r>
+      <w:r>
+        <w:rPr>
+          <w:b/>
+          <w:bCs/>
+          <w:i/>
+          <w:iCs/>
+          <w:color w:val="EE0000"/>
+        </w:rPr>
+        <w:t>__copy__( )</w:t>
+      </w:r>
+      <w:r>
+        <w:rPr>
+          <w:b/>
+          <w:bCs/>
+          <w:color w:val="EE0000"/>
+        </w:rPr>
+        <w:t xml:space="preserve"> ý </w:t>
+      </w:r>
+      <w:r>
+        <w:rPr>
+          <w:b/>
+          <w:bCs/>
+          <w:i/>
+          <w:iCs/>
+          <w:color w:val="EE0000"/>
+        </w:rPr>
+        <w:t>__deepcopy__( )</w:t>
+      </w:r>
+    </w:p>
     <w:sectPr>
-      <w:headerReference w:type="even" r:id="rId12"/>
-      <w:headerReference w:type="default" r:id="rId13"/>
-      <w:footerReference w:type="even" r:id="rId14"/>
-      <w:footerReference w:type="default" r:id="rId15"/>
-      <w:headerReference w:type="first" r:id="rId16"/>
-      <w:footerReference w:type="first" r:id="rId17"/>
+      <w:headerReference w:type="even" r:id="rId15"/>
+      <w:headerReference w:type="default" r:id="rId16"/>
+      <w:footerReference w:type="even" r:id="rId17"/>
+      <w:footerReference w:type="default" r:id="rId18"/>
+      <w:headerReference w:type="first" r:id="rId19"/>
+      <w:footerReference w:type="first" r:id="rId20"/>
       <w:pgSz w:w="11906" w:h="16838"/>
       <w:pgMar w:top="567" w:right="567" w:bottom="567" w:left="567" w:header="709" w:footer="709" w:gutter="0"/>
       <w:pgNumType w:start="0"/>
@@ -13007,6 +14312,184 @@
 <file path=word/numbering.xml><?xml version="1.0" encoding="utf-8"?>
 <w:numbering xmlns:wpc="http://schemas.microsoft.com/office/word/2010/wordprocessingCanvas" xmlns:cx="http://schemas.microsoft.com/office/drawing/2014/chartex" xmlns:cx1="http://schemas.microsoft.com/office/drawing/2015/9/8/chartex" xmlns:cx2="http://schemas.microsoft.com/office/drawing/2015/10/21/chartex" xmlns:cx3="http://schemas.microsoft.com/office/drawing/2016/5/9/chartex" xmlns:cx4="http://schemas.microsoft.com/office/drawing/2016/5/10/chartex" xmlns:cx5="http://schemas.microsoft.com/office/drawing/2016/5/11/chartex" xmlns:cx6="http://schemas.microsoft.com/office/drawing/2016/5/12/chartex" xmlns:cx7="http://schemas.microsoft.com/office/drawing/2016/5/13/chartex" xmlns:cx8="http://schemas.microsoft.com/office/drawing/2016/5/14/chartex" xmlns:mc="http://schemas.openxmlformats.org/markup-compatibility/2006" xmlns:aink="http://schemas.microsoft.com/office/drawing/2016/ink" xmlns:am3d="http://schemas.microsoft.com/office/drawing/2017/model3d" xmlns:o="urn:schemas-microsoft-com:office:office" xmlns:oel="http://schemas.microsoft.com/office/2019/extlst" xmlns:r="http://schemas.openxmlformats.org/officeDocument/2006/relationships" xmlns:m="http://schemas.openxmlformats.org/officeDocument/2006/math" xmlns:v="urn:schemas-microsoft-com:vml" xmlns:wp14="http://schemas.microsoft.com/office/word/2010/wordprocessingDrawing" xmlns:wp="http://schemas.openxmlformats.org/drawingml/2006/wordprocessingDrawing" xmlns:w10="urn:schemas-microsoft-com:office:word" xmlns:w="http://schemas.openxmlformats.org/wordprocessingml/2006/main" xmlns:w14="http://schemas.microsoft.com/office/word/2010/wordml" xmlns:w15="http://schemas.microsoft.com/office/word/2012/wordml" xmlns:w16cex="http://schemas.microsoft.com/office/word/2018/wordml/cex" xmlns:w16cid="http://schemas.microsoft.com/office/word/2016/wordml/cid" xmlns:w16="http://schemas.microsoft.com/office/word/2018/wordml" xmlns:w16du="http://schemas.microsoft.com/office/word/2023/wordml/word16du" xmlns:w16sdtdh="http://schemas.microsoft.com/office/word/2020/wordml/sdtdatahash" xmlns:w16sdtfl="http://schemas.microsoft.com/office/word/2024/wordml/sdtformatlock" xmlns:w16se="http://schemas.microsoft.com/office/word/2015/wordml/symex" xmlns:wpg="http://schemas.microsoft.com/office/word/2010/wordprocessingGroup" xmlns:wpi="http://schemas.microsoft.com/office/word/2010/wordprocessingInk" xmlns:wne="http://schemas.microsoft.com/office/word/2006/wordml" xmlns:wps="http://schemas.microsoft.com/office/word/2010/wordprocessingShape" mc:Ignorable="w14 w15 w16se w16cid w16 w16cex w16sdtdh w16sdtfl w16du wp14">
   <w:abstractNum w:abstractNumId="0" w15:restartNumberingAfterBreak="0">
+    <w:nsid w:val="0362083F"/>
+    <w:multiLevelType w:val="hybridMultilevel"/>
+    <w:tmpl w:val="C734A414"/>
+    <w:lvl w:ilvl="0" w:tplc="0C0A000F">
+      <w:start w:val="1"/>
+      <w:numFmt w:val="decimal"/>
+      <w:lvlText w:val="%1."/>
+      <w:lvlJc w:val="left"/>
+      <w:pPr>
+        <w:ind w:left="720" w:hanging="360"/>
+      </w:pPr>
+      <w:rPr>
+        <w:rFonts w:hint="default"/>
+      </w:rPr>
+    </w:lvl>
+    <w:lvl w:ilvl="1" w:tplc="0C0A0019" w:tentative="1">
+      <w:start w:val="1"/>
+      <w:numFmt w:val="lowerLetter"/>
+      <w:lvlText w:val="%2."/>
+      <w:lvlJc w:val="left"/>
+      <w:pPr>
+        <w:ind w:left="1440" w:hanging="360"/>
+      </w:pPr>
+    </w:lvl>
+    <w:lvl w:ilvl="2" w:tplc="0C0A001B" w:tentative="1">
+      <w:start w:val="1"/>
+      <w:numFmt w:val="lowerRoman"/>
+      <w:lvlText w:val="%3."/>
+      <w:lvlJc w:val="right"/>
+      <w:pPr>
+        <w:ind w:left="2160" w:hanging="180"/>
+      </w:pPr>
+    </w:lvl>
+    <w:lvl w:ilvl="3" w:tplc="0C0A000F" w:tentative="1">
+      <w:start w:val="1"/>
+      <w:numFmt w:val="decimal"/>
+      <w:lvlText w:val="%4."/>
+      <w:lvlJc w:val="left"/>
+      <w:pPr>
+        <w:ind w:left="2880" w:hanging="360"/>
+      </w:pPr>
+    </w:lvl>
+    <w:lvl w:ilvl="4" w:tplc="0C0A0019" w:tentative="1">
+      <w:start w:val="1"/>
+      <w:numFmt w:val="lowerLetter"/>
+      <w:lvlText w:val="%5."/>
+      <w:lvlJc w:val="left"/>
+      <w:pPr>
+        <w:ind w:left="3600" w:hanging="360"/>
+      </w:pPr>
+    </w:lvl>
+    <w:lvl w:ilvl="5" w:tplc="0C0A001B" w:tentative="1">
+      <w:start w:val="1"/>
+      <w:numFmt w:val="lowerRoman"/>
+      <w:lvlText w:val="%6."/>
+      <w:lvlJc w:val="right"/>
+      <w:pPr>
+        <w:ind w:left="4320" w:hanging="180"/>
+      </w:pPr>
+    </w:lvl>
+    <w:lvl w:ilvl="6" w:tplc="0C0A000F" w:tentative="1">
+      <w:start w:val="1"/>
+      <w:numFmt w:val="decimal"/>
+      <w:lvlText w:val="%7."/>
+      <w:lvlJc w:val="left"/>
+      <w:pPr>
+        <w:ind w:left="5040" w:hanging="360"/>
+      </w:pPr>
+    </w:lvl>
+    <w:lvl w:ilvl="7" w:tplc="0C0A0019" w:tentative="1">
+      <w:start w:val="1"/>
+      <w:numFmt w:val="lowerLetter"/>
+      <w:lvlText w:val="%8."/>
+      <w:lvlJc w:val="left"/>
+      <w:pPr>
+        <w:ind w:left="5760" w:hanging="360"/>
+      </w:pPr>
+    </w:lvl>
+    <w:lvl w:ilvl="8" w:tplc="0C0A001B" w:tentative="1">
+      <w:start w:val="1"/>
+      <w:numFmt w:val="lowerRoman"/>
+      <w:lvlText w:val="%9."/>
+      <w:lvlJc w:val="right"/>
+      <w:pPr>
+        <w:ind w:left="6480" w:hanging="180"/>
+      </w:pPr>
+    </w:lvl>
+  </w:abstractNum>
+  <w:abstractNum w:abstractNumId="1" w15:restartNumberingAfterBreak="0">
+    <w:nsid w:val="0B9D394A"/>
+    <w:multiLevelType w:val="hybridMultilevel"/>
+    <w:tmpl w:val="E6C0E5AC"/>
+    <w:lvl w:ilvl="0" w:tplc="7CAEC090">
+      <w:start w:val="1"/>
+      <w:numFmt w:val="lowerLetter"/>
+      <w:lvlText w:val="%1."/>
+      <w:lvlJc w:val="left"/>
+      <w:pPr>
+        <w:ind w:left="1776" w:hanging="360"/>
+      </w:pPr>
+      <w:rPr>
+        <w:rFonts w:hint="default"/>
+      </w:rPr>
+    </w:lvl>
+    <w:lvl w:ilvl="1" w:tplc="0C0A0019" w:tentative="1">
+      <w:start w:val="1"/>
+      <w:numFmt w:val="lowerLetter"/>
+      <w:lvlText w:val="%2."/>
+      <w:lvlJc w:val="left"/>
+      <w:pPr>
+        <w:ind w:left="2496" w:hanging="360"/>
+      </w:pPr>
+    </w:lvl>
+    <w:lvl w:ilvl="2" w:tplc="0C0A001B" w:tentative="1">
+      <w:start w:val="1"/>
+      <w:numFmt w:val="lowerRoman"/>
+      <w:lvlText w:val="%3."/>
+      <w:lvlJc w:val="right"/>
+      <w:pPr>
+        <w:ind w:left="3216" w:hanging="180"/>
+      </w:pPr>
+    </w:lvl>
+    <w:lvl w:ilvl="3" w:tplc="0C0A000F" w:tentative="1">
+      <w:start w:val="1"/>
+      <w:numFmt w:val="decimal"/>
+      <w:lvlText w:val="%4."/>
+      <w:lvlJc w:val="left"/>
+      <w:pPr>
+        <w:ind w:left="3936" w:hanging="360"/>
+      </w:pPr>
+    </w:lvl>
+    <w:lvl w:ilvl="4" w:tplc="0C0A0019" w:tentative="1">
+      <w:start w:val="1"/>
+      <w:numFmt w:val="lowerLetter"/>
+      <w:lvlText w:val="%5."/>
+      <w:lvlJc w:val="left"/>
+      <w:pPr>
+        <w:ind w:left="4656" w:hanging="360"/>
+      </w:pPr>
+    </w:lvl>
+    <w:lvl w:ilvl="5" w:tplc="0C0A001B" w:tentative="1">
+      <w:start w:val="1"/>
+      <w:numFmt w:val="lowerRoman"/>
+      <w:lvlText w:val="%6."/>
+      <w:lvlJc w:val="right"/>
+      <w:pPr>
+        <w:ind w:left="5376" w:hanging="180"/>
+      </w:pPr>
+    </w:lvl>
+    <w:lvl w:ilvl="6" w:tplc="0C0A000F" w:tentative="1">
+      <w:start w:val="1"/>
+      <w:numFmt w:val="decimal"/>
+      <w:lvlText w:val="%7."/>
+      <w:lvlJc w:val="left"/>
+      <w:pPr>
+        <w:ind w:left="6096" w:hanging="360"/>
+      </w:pPr>
+    </w:lvl>
+    <w:lvl w:ilvl="7" w:tplc="0C0A0019" w:tentative="1">
+      <w:start w:val="1"/>
+      <w:numFmt w:val="lowerLetter"/>
+      <w:lvlText w:val="%8."/>
+      <w:lvlJc w:val="left"/>
+      <w:pPr>
+        <w:ind w:left="6816" w:hanging="360"/>
+      </w:pPr>
+    </w:lvl>
+    <w:lvl w:ilvl="8" w:tplc="0C0A001B" w:tentative="1">
+      <w:start w:val="1"/>
+      <w:numFmt w:val="lowerRoman"/>
+      <w:lvlText w:val="%9."/>
+      <w:lvlJc w:val="right"/>
+      <w:pPr>
+        <w:ind w:left="7536" w:hanging="180"/>
+      </w:pPr>
+    </w:lvl>
+  </w:abstractNum>
+  <w:abstractNum w:abstractNumId="2" w15:restartNumberingAfterBreak="0">
     <w:nsid w:val="28EA57BF"/>
     <w:multiLevelType w:val="hybridMultilevel"/>
     <w:tmpl w:val="0FA6BEFE"/>
@@ -13095,7 +14578,7 @@
       </w:pPr>
     </w:lvl>
   </w:abstractNum>
-  <w:abstractNum w:abstractNumId="1" w15:restartNumberingAfterBreak="0">
+  <w:abstractNum w:abstractNumId="3" w15:restartNumberingAfterBreak="0">
     <w:nsid w:val="2A2F1140"/>
     <w:multiLevelType w:val="hybridMultilevel"/>
     <w:tmpl w:val="6CC2E01A"/>
@@ -13208,14 +14691,14 @@
       </w:rPr>
     </w:lvl>
   </w:abstractNum>
-  <w:abstractNum w:abstractNumId="2" w15:restartNumberingAfterBreak="0">
-    <w:nsid w:val="40EE2B69"/>
+  <w:abstractNum w:abstractNumId="4" w15:restartNumberingAfterBreak="0">
+    <w:nsid w:val="3B560882"/>
     <w:multiLevelType w:val="hybridMultilevel"/>
-    <w:tmpl w:val="E4DC68F8"/>
-    <w:lvl w:ilvl="0" w:tplc="06F673BE">
+    <w:tmpl w:val="C3401002"/>
+    <w:lvl w:ilvl="0" w:tplc="0C0A000F">
       <w:start w:val="1"/>
-      <w:numFmt w:val="upperLetter"/>
-      <w:lvlText w:val="%1)"/>
+      <w:numFmt w:val="decimal"/>
+      <w:lvlText w:val="%1."/>
       <w:lvlJc w:val="left"/>
       <w:pPr>
         <w:ind w:left="720" w:hanging="360"/>
@@ -13297,17 +14780,17 @@
       </w:pPr>
     </w:lvl>
   </w:abstractNum>
-  <w:abstractNum w:abstractNumId="3" w15:restartNumberingAfterBreak="0">
-    <w:nsid w:val="431E1BBD"/>
+  <w:abstractNum w:abstractNumId="5" w15:restartNumberingAfterBreak="0">
+    <w:nsid w:val="40EE2B69"/>
     <w:multiLevelType w:val="hybridMultilevel"/>
-    <w:tmpl w:val="829ABDB4"/>
-    <w:lvl w:ilvl="0" w:tplc="6C72EDCE">
+    <w:tmpl w:val="E4DC68F8"/>
+    <w:lvl w:ilvl="0" w:tplc="06F673BE">
       <w:start w:val="1"/>
-      <w:numFmt w:val="lowerLetter"/>
+      <w:numFmt w:val="upperLetter"/>
       <w:lvlText w:val="%1)"/>
       <w:lvlJc w:val="left"/>
       <w:pPr>
-        <w:ind w:left="1068" w:hanging="360"/>
+        <w:ind w:left="720" w:hanging="360"/>
       </w:pPr>
       <w:rPr>
         <w:rFonts w:hint="default"/>
@@ -13319,7 +14802,7 @@
       <w:lvlText w:val="%2."/>
       <w:lvlJc w:val="left"/>
       <w:pPr>
-        <w:ind w:left="1788" w:hanging="360"/>
+        <w:ind w:left="1440" w:hanging="360"/>
       </w:pPr>
     </w:lvl>
     <w:lvl w:ilvl="2" w:tplc="0C0A001B" w:tentative="1">
@@ -13328,7 +14811,7 @@
       <w:lvlText w:val="%3."/>
       <w:lvlJc w:val="right"/>
       <w:pPr>
-        <w:ind w:left="2508" w:hanging="180"/>
+        <w:ind w:left="2160" w:hanging="180"/>
       </w:pPr>
     </w:lvl>
     <w:lvl w:ilvl="3" w:tplc="0C0A000F" w:tentative="1">
@@ -13337,7 +14820,7 @@
       <w:lvlText w:val="%4."/>
       <w:lvlJc w:val="left"/>
       <w:pPr>
-        <w:ind w:left="3228" w:hanging="360"/>
+        <w:ind w:left="2880" w:hanging="360"/>
       </w:pPr>
     </w:lvl>
     <w:lvl w:ilvl="4" w:tplc="0C0A0019" w:tentative="1">
@@ -13346,7 +14829,7 @@
       <w:lvlText w:val="%5."/>
       <w:lvlJc w:val="left"/>
       <w:pPr>
-        <w:ind w:left="3948" w:hanging="360"/>
+        <w:ind w:left="3600" w:hanging="360"/>
       </w:pPr>
     </w:lvl>
     <w:lvl w:ilvl="5" w:tplc="0C0A001B" w:tentative="1">
@@ -13355,7 +14838,7 @@
       <w:lvlText w:val="%6."/>
       <w:lvlJc w:val="right"/>
       <w:pPr>
-        <w:ind w:left="4668" w:hanging="180"/>
+        <w:ind w:left="4320" w:hanging="180"/>
       </w:pPr>
     </w:lvl>
     <w:lvl w:ilvl="6" w:tplc="0C0A000F" w:tentative="1">
@@ -13364,7 +14847,7 @@
       <w:lvlText w:val="%7."/>
       <w:lvlJc w:val="left"/>
       <w:pPr>
-        <w:ind w:left="5388" w:hanging="360"/>
+        <w:ind w:left="5040" w:hanging="360"/>
       </w:pPr>
     </w:lvl>
     <w:lvl w:ilvl="7" w:tplc="0C0A0019" w:tentative="1">
@@ -13373,7 +14856,7 @@
       <w:lvlText w:val="%8."/>
       <w:lvlJc w:val="left"/>
       <w:pPr>
-        <w:ind w:left="6108" w:hanging="360"/>
+        <w:ind w:left="5760" w:hanging="360"/>
       </w:pPr>
     </w:lvl>
     <w:lvl w:ilvl="8" w:tplc="0C0A001B" w:tentative="1">
@@ -13382,21 +14865,21 @@
       <w:lvlText w:val="%9."/>
       <w:lvlJc w:val="right"/>
       <w:pPr>
-        <w:ind w:left="6828" w:hanging="180"/>
+        <w:ind w:left="6480" w:hanging="180"/>
       </w:pPr>
     </w:lvl>
   </w:abstractNum>
-  <w:abstractNum w:abstractNumId="4" w15:restartNumberingAfterBreak="0">
-    <w:nsid w:val="53617A71"/>
+  <w:abstractNum w:abstractNumId="6" w15:restartNumberingAfterBreak="0">
+    <w:nsid w:val="431E1BBD"/>
     <w:multiLevelType w:val="hybridMultilevel"/>
-    <w:tmpl w:val="0FA6BEFE"/>
-    <w:lvl w:ilvl="0" w:tplc="0C0A000F">
+    <w:tmpl w:val="829ABDB4"/>
+    <w:lvl w:ilvl="0" w:tplc="6C72EDCE">
       <w:start w:val="1"/>
-      <w:numFmt w:val="decimal"/>
-      <w:lvlText w:val="%1."/>
+      <w:numFmt w:val="lowerLetter"/>
+      <w:lvlText w:val="%1)"/>
       <w:lvlJc w:val="left"/>
       <w:pPr>
-        <w:ind w:left="720" w:hanging="360"/>
+        <w:ind w:left="1068" w:hanging="360"/>
       </w:pPr>
       <w:rPr>
         <w:rFonts w:hint="default"/>
@@ -13408,7 +14891,7 @@
       <w:lvlText w:val="%2."/>
       <w:lvlJc w:val="left"/>
       <w:pPr>
-        <w:ind w:left="1440" w:hanging="360"/>
+        <w:ind w:left="1788" w:hanging="360"/>
       </w:pPr>
     </w:lvl>
     <w:lvl w:ilvl="2" w:tplc="0C0A001B" w:tentative="1">
@@ -13417,7 +14900,7 @@
       <w:lvlText w:val="%3."/>
       <w:lvlJc w:val="right"/>
       <w:pPr>
-        <w:ind w:left="2160" w:hanging="180"/>
+        <w:ind w:left="2508" w:hanging="180"/>
       </w:pPr>
     </w:lvl>
     <w:lvl w:ilvl="3" w:tplc="0C0A000F" w:tentative="1">
@@ -13426,7 +14909,7 @@
       <w:lvlText w:val="%4."/>
       <w:lvlJc w:val="left"/>
       <w:pPr>
-        <w:ind w:left="2880" w:hanging="360"/>
+        <w:ind w:left="3228" w:hanging="360"/>
       </w:pPr>
     </w:lvl>
     <w:lvl w:ilvl="4" w:tplc="0C0A0019" w:tentative="1">
@@ -13435,7 +14918,7 @@
       <w:lvlText w:val="%5."/>
       <w:lvlJc w:val="left"/>
       <w:pPr>
-        <w:ind w:left="3600" w:hanging="360"/>
+        <w:ind w:left="3948" w:hanging="360"/>
       </w:pPr>
     </w:lvl>
     <w:lvl w:ilvl="5" w:tplc="0C0A001B" w:tentative="1">
@@ -13444,7 +14927,7 @@
       <w:lvlText w:val="%6."/>
       <w:lvlJc w:val="right"/>
       <w:pPr>
-        <w:ind w:left="4320" w:hanging="180"/>
+        <w:ind w:left="4668" w:hanging="180"/>
       </w:pPr>
     </w:lvl>
     <w:lvl w:ilvl="6" w:tplc="0C0A000F" w:tentative="1">
@@ -13453,7 +14936,7 @@
       <w:lvlText w:val="%7."/>
       <w:lvlJc w:val="left"/>
       <w:pPr>
-        <w:ind w:left="5040" w:hanging="360"/>
+        <w:ind w:left="5388" w:hanging="360"/>
       </w:pPr>
     </w:lvl>
     <w:lvl w:ilvl="7" w:tplc="0C0A0019" w:tentative="1">
@@ -13462,7 +14945,7 @@
       <w:lvlText w:val="%8."/>
       <w:lvlJc w:val="left"/>
       <w:pPr>
-        <w:ind w:left="5760" w:hanging="360"/>
+        <w:ind w:left="6108" w:hanging="360"/>
       </w:pPr>
     </w:lvl>
     <w:lvl w:ilvl="8" w:tplc="0C0A001B" w:tentative="1">
@@ -13471,18 +14954,18 @@
       <w:lvlText w:val="%9."/>
       <w:lvlJc w:val="right"/>
       <w:pPr>
-        <w:ind w:left="6480" w:hanging="180"/>
+        <w:ind w:left="6828" w:hanging="180"/>
       </w:pPr>
     </w:lvl>
   </w:abstractNum>
-  <w:abstractNum w:abstractNumId="5" w15:restartNumberingAfterBreak="0">
-    <w:nsid w:val="6B98645E"/>
+  <w:abstractNum w:abstractNumId="7" w15:restartNumberingAfterBreak="0">
+    <w:nsid w:val="4855187E"/>
     <w:multiLevelType w:val="hybridMultilevel"/>
-    <w:tmpl w:val="20747FE2"/>
-    <w:lvl w:ilvl="0" w:tplc="3F086FDE">
+    <w:tmpl w:val="41F82248"/>
+    <w:lvl w:ilvl="0" w:tplc="0C0A0019">
       <w:start w:val="1"/>
-      <w:numFmt w:val="decimal"/>
-      <w:lvlText w:val="%1-"/>
+      <w:numFmt w:val="lowerLetter"/>
+      <w:lvlText w:val="%1."/>
       <w:lvlJc w:val="left"/>
       <w:pPr>
         <w:ind w:left="720" w:hanging="360"/>
@@ -13564,23 +15047,305 @@
       </w:pPr>
     </w:lvl>
   </w:abstractNum>
+  <w:abstractNum w:abstractNumId="8" w15:restartNumberingAfterBreak="0">
+    <w:nsid w:val="53617A71"/>
+    <w:multiLevelType w:val="hybridMultilevel"/>
+    <w:tmpl w:val="0FA6BEFE"/>
+    <w:lvl w:ilvl="0" w:tplc="0C0A000F">
+      <w:start w:val="1"/>
+      <w:numFmt w:val="decimal"/>
+      <w:lvlText w:val="%1."/>
+      <w:lvlJc w:val="left"/>
+      <w:pPr>
+        <w:ind w:left="720" w:hanging="360"/>
+      </w:pPr>
+      <w:rPr>
+        <w:rFonts w:hint="default"/>
+      </w:rPr>
+    </w:lvl>
+    <w:lvl w:ilvl="1" w:tplc="0C0A0019" w:tentative="1">
+      <w:start w:val="1"/>
+      <w:numFmt w:val="lowerLetter"/>
+      <w:lvlText w:val="%2."/>
+      <w:lvlJc w:val="left"/>
+      <w:pPr>
+        <w:ind w:left="1440" w:hanging="360"/>
+      </w:pPr>
+    </w:lvl>
+    <w:lvl w:ilvl="2" w:tplc="0C0A001B" w:tentative="1">
+      <w:start w:val="1"/>
+      <w:numFmt w:val="lowerRoman"/>
+      <w:lvlText w:val="%3."/>
+      <w:lvlJc w:val="right"/>
+      <w:pPr>
+        <w:ind w:left="2160" w:hanging="180"/>
+      </w:pPr>
+    </w:lvl>
+    <w:lvl w:ilvl="3" w:tplc="0C0A000F" w:tentative="1">
+      <w:start w:val="1"/>
+      <w:numFmt w:val="decimal"/>
+      <w:lvlText w:val="%4."/>
+      <w:lvlJc w:val="left"/>
+      <w:pPr>
+        <w:ind w:left="2880" w:hanging="360"/>
+      </w:pPr>
+    </w:lvl>
+    <w:lvl w:ilvl="4" w:tplc="0C0A0019" w:tentative="1">
+      <w:start w:val="1"/>
+      <w:numFmt w:val="lowerLetter"/>
+      <w:lvlText w:val="%5."/>
+      <w:lvlJc w:val="left"/>
+      <w:pPr>
+        <w:ind w:left="3600" w:hanging="360"/>
+      </w:pPr>
+    </w:lvl>
+    <w:lvl w:ilvl="5" w:tplc="0C0A001B" w:tentative="1">
+      <w:start w:val="1"/>
+      <w:numFmt w:val="lowerRoman"/>
+      <w:lvlText w:val="%6."/>
+      <w:lvlJc w:val="right"/>
+      <w:pPr>
+        <w:ind w:left="4320" w:hanging="180"/>
+      </w:pPr>
+    </w:lvl>
+    <w:lvl w:ilvl="6" w:tplc="0C0A000F" w:tentative="1">
+      <w:start w:val="1"/>
+      <w:numFmt w:val="decimal"/>
+      <w:lvlText w:val="%7."/>
+      <w:lvlJc w:val="left"/>
+      <w:pPr>
+        <w:ind w:left="5040" w:hanging="360"/>
+      </w:pPr>
+    </w:lvl>
+    <w:lvl w:ilvl="7" w:tplc="0C0A0019" w:tentative="1">
+      <w:start w:val="1"/>
+      <w:numFmt w:val="lowerLetter"/>
+      <w:lvlText w:val="%8."/>
+      <w:lvlJc w:val="left"/>
+      <w:pPr>
+        <w:ind w:left="5760" w:hanging="360"/>
+      </w:pPr>
+    </w:lvl>
+    <w:lvl w:ilvl="8" w:tplc="0C0A001B" w:tentative="1">
+      <w:start w:val="1"/>
+      <w:numFmt w:val="lowerRoman"/>
+      <w:lvlText w:val="%9."/>
+      <w:lvlJc w:val="right"/>
+      <w:pPr>
+        <w:ind w:left="6480" w:hanging="180"/>
+      </w:pPr>
+    </w:lvl>
+  </w:abstractNum>
+  <w:abstractNum w:abstractNumId="9" w15:restartNumberingAfterBreak="0">
+    <w:nsid w:val="58075F83"/>
+    <w:multiLevelType w:val="hybridMultilevel"/>
+    <w:tmpl w:val="E97E37A2"/>
+    <w:lvl w:ilvl="0" w:tplc="A1B656F8">
+      <w:start w:val="1"/>
+      <w:numFmt w:val="lowerLetter"/>
+      <w:lvlText w:val="%1."/>
+      <w:lvlJc w:val="left"/>
+      <w:pPr>
+        <w:ind w:left="1080" w:hanging="360"/>
+      </w:pPr>
+      <w:rPr>
+        <w:rFonts w:hint="default"/>
+      </w:rPr>
+    </w:lvl>
+    <w:lvl w:ilvl="1" w:tplc="0C0A0019" w:tentative="1">
+      <w:start w:val="1"/>
+      <w:numFmt w:val="lowerLetter"/>
+      <w:lvlText w:val="%2."/>
+      <w:lvlJc w:val="left"/>
+      <w:pPr>
+        <w:ind w:left="1800" w:hanging="360"/>
+      </w:pPr>
+    </w:lvl>
+    <w:lvl w:ilvl="2" w:tplc="0C0A001B" w:tentative="1">
+      <w:start w:val="1"/>
+      <w:numFmt w:val="lowerRoman"/>
+      <w:lvlText w:val="%3."/>
+      <w:lvlJc w:val="right"/>
+      <w:pPr>
+        <w:ind w:left="2520" w:hanging="180"/>
+      </w:pPr>
+    </w:lvl>
+    <w:lvl w:ilvl="3" w:tplc="0C0A000F" w:tentative="1">
+      <w:start w:val="1"/>
+      <w:numFmt w:val="decimal"/>
+      <w:lvlText w:val="%4."/>
+      <w:lvlJc w:val="left"/>
+      <w:pPr>
+        <w:ind w:left="3240" w:hanging="360"/>
+      </w:pPr>
+    </w:lvl>
+    <w:lvl w:ilvl="4" w:tplc="0C0A0019" w:tentative="1">
+      <w:start w:val="1"/>
+      <w:numFmt w:val="lowerLetter"/>
+      <w:lvlText w:val="%5."/>
+      <w:lvlJc w:val="left"/>
+      <w:pPr>
+        <w:ind w:left="3960" w:hanging="360"/>
+      </w:pPr>
+    </w:lvl>
+    <w:lvl w:ilvl="5" w:tplc="0C0A001B" w:tentative="1">
+      <w:start w:val="1"/>
+      <w:numFmt w:val="lowerRoman"/>
+      <w:lvlText w:val="%6."/>
+      <w:lvlJc w:val="right"/>
+      <w:pPr>
+        <w:ind w:left="4680" w:hanging="180"/>
+      </w:pPr>
+    </w:lvl>
+    <w:lvl w:ilvl="6" w:tplc="0C0A000F" w:tentative="1">
+      <w:start w:val="1"/>
+      <w:numFmt w:val="decimal"/>
+      <w:lvlText w:val="%7."/>
+      <w:lvlJc w:val="left"/>
+      <w:pPr>
+        <w:ind w:left="5400" w:hanging="360"/>
+      </w:pPr>
+    </w:lvl>
+    <w:lvl w:ilvl="7" w:tplc="0C0A0019" w:tentative="1">
+      <w:start w:val="1"/>
+      <w:numFmt w:val="lowerLetter"/>
+      <w:lvlText w:val="%8."/>
+      <w:lvlJc w:val="left"/>
+      <w:pPr>
+        <w:ind w:left="6120" w:hanging="360"/>
+      </w:pPr>
+    </w:lvl>
+    <w:lvl w:ilvl="8" w:tplc="0C0A001B" w:tentative="1">
+      <w:start w:val="1"/>
+      <w:numFmt w:val="lowerRoman"/>
+      <w:lvlText w:val="%9."/>
+      <w:lvlJc w:val="right"/>
+      <w:pPr>
+        <w:ind w:left="6840" w:hanging="180"/>
+      </w:pPr>
+    </w:lvl>
+  </w:abstractNum>
+  <w:abstractNum w:abstractNumId="10" w15:restartNumberingAfterBreak="0">
+    <w:nsid w:val="6B98645E"/>
+    <w:multiLevelType w:val="hybridMultilevel"/>
+    <w:tmpl w:val="20747FE2"/>
+    <w:lvl w:ilvl="0" w:tplc="3F086FDE">
+      <w:start w:val="1"/>
+      <w:numFmt w:val="decimal"/>
+      <w:lvlText w:val="%1-"/>
+      <w:lvlJc w:val="left"/>
+      <w:pPr>
+        <w:ind w:left="720" w:hanging="360"/>
+      </w:pPr>
+      <w:rPr>
+        <w:rFonts w:hint="default"/>
+      </w:rPr>
+    </w:lvl>
+    <w:lvl w:ilvl="1" w:tplc="0C0A0019" w:tentative="1">
+      <w:start w:val="1"/>
+      <w:numFmt w:val="lowerLetter"/>
+      <w:lvlText w:val="%2."/>
+      <w:lvlJc w:val="left"/>
+      <w:pPr>
+        <w:ind w:left="1440" w:hanging="360"/>
+      </w:pPr>
+    </w:lvl>
+    <w:lvl w:ilvl="2" w:tplc="0C0A001B" w:tentative="1">
+      <w:start w:val="1"/>
+      <w:numFmt w:val="lowerRoman"/>
+      <w:lvlText w:val="%3."/>
+      <w:lvlJc w:val="right"/>
+      <w:pPr>
+        <w:ind w:left="2160" w:hanging="180"/>
+      </w:pPr>
+    </w:lvl>
+    <w:lvl w:ilvl="3" w:tplc="0C0A000F" w:tentative="1">
+      <w:start w:val="1"/>
+      <w:numFmt w:val="decimal"/>
+      <w:lvlText w:val="%4."/>
+      <w:lvlJc w:val="left"/>
+      <w:pPr>
+        <w:ind w:left="2880" w:hanging="360"/>
+      </w:pPr>
+    </w:lvl>
+    <w:lvl w:ilvl="4" w:tplc="0C0A0019" w:tentative="1">
+      <w:start w:val="1"/>
+      <w:numFmt w:val="lowerLetter"/>
+      <w:lvlText w:val="%5."/>
+      <w:lvlJc w:val="left"/>
+      <w:pPr>
+        <w:ind w:left="3600" w:hanging="360"/>
+      </w:pPr>
+    </w:lvl>
+    <w:lvl w:ilvl="5" w:tplc="0C0A001B" w:tentative="1">
+      <w:start w:val="1"/>
+      <w:numFmt w:val="lowerRoman"/>
+      <w:lvlText w:val="%6."/>
+      <w:lvlJc w:val="right"/>
+      <w:pPr>
+        <w:ind w:left="4320" w:hanging="180"/>
+      </w:pPr>
+    </w:lvl>
+    <w:lvl w:ilvl="6" w:tplc="0C0A000F" w:tentative="1">
+      <w:start w:val="1"/>
+      <w:numFmt w:val="decimal"/>
+      <w:lvlText w:val="%7."/>
+      <w:lvlJc w:val="left"/>
+      <w:pPr>
+        <w:ind w:left="5040" w:hanging="360"/>
+      </w:pPr>
+    </w:lvl>
+    <w:lvl w:ilvl="7" w:tplc="0C0A0019" w:tentative="1">
+      <w:start w:val="1"/>
+      <w:numFmt w:val="lowerLetter"/>
+      <w:lvlText w:val="%8."/>
+      <w:lvlJc w:val="left"/>
+      <w:pPr>
+        <w:ind w:left="5760" w:hanging="360"/>
+      </w:pPr>
+    </w:lvl>
+    <w:lvl w:ilvl="8" w:tplc="0C0A001B" w:tentative="1">
+      <w:start w:val="1"/>
+      <w:numFmt w:val="lowerRoman"/>
+      <w:lvlText w:val="%9."/>
+      <w:lvlJc w:val="right"/>
+      <w:pPr>
+        <w:ind w:left="6480" w:hanging="180"/>
+      </w:pPr>
+    </w:lvl>
+  </w:abstractNum>
   <w:num w:numId="1" w16cid:durableId="858666274">
+    <w:abstractNumId w:val="8"/>
+  </w:num>
+  <w:num w:numId="2" w16cid:durableId="932585894">
+    <w:abstractNumId w:val="10"/>
+  </w:num>
+  <w:num w:numId="3" w16cid:durableId="274018385">
+    <w:abstractNumId w:val="3"/>
+  </w:num>
+  <w:num w:numId="4" w16cid:durableId="227805013">
+    <w:abstractNumId w:val="2"/>
+  </w:num>
+  <w:num w:numId="5" w16cid:durableId="979844169">
+    <w:abstractNumId w:val="5"/>
+  </w:num>
+  <w:num w:numId="6" w16cid:durableId="1132821656">
+    <w:abstractNumId w:val="6"/>
+  </w:num>
+  <w:num w:numId="7" w16cid:durableId="671184289">
     <w:abstractNumId w:val="4"/>
   </w:num>
-  <w:num w:numId="2" w16cid:durableId="932585894">
-    <w:abstractNumId w:val="5"/>
+  <w:num w:numId="8" w16cid:durableId="1059330905">
+    <w:abstractNumId w:val="9"/>
   </w:num>
-  <w:num w:numId="3" w16cid:durableId="274018385">
+  <w:num w:numId="9" w16cid:durableId="641035848">
+    <w:abstractNumId w:val="7"/>
+  </w:num>
+  <w:num w:numId="10" w16cid:durableId="615598136">
     <w:abstractNumId w:val="1"/>
   </w:num>
-  <w:num w:numId="4" w16cid:durableId="227805013">
+  <w:num w:numId="11" w16cid:durableId="1920940268">
     <w:abstractNumId w:val="0"/>
-  </w:num>
-  <w:num w:numId="5" w16cid:durableId="979844169">
-    <w:abstractNumId w:val="2"/>
-  </w:num>
-  <w:num w:numId="6" w16cid:durableId="1132821656">
-    <w:abstractNumId w:val="3"/>
   </w:num>
 </w:numbering>
 </file>
@@ -13985,7 +15750,7 @@
   <w:style w:type="paragraph" w:default="1" w:styleId="Normal">
     <w:name w:val="Normal"/>
     <w:qFormat/>
-    <w:rsid w:val="006A28FD"/>
+    <w:rsid w:val="00D71EDB"/>
     <w:rPr>
       <w:noProof/>
       <w:sz w:val="18"/>
@@ -14193,6 +15958,7 @@
   <w:style w:type="character" w:default="1" w:styleId="Fuentedeprrafopredeter">
     <w:name w:val="Default Paragraph Font"/>
     <w:uiPriority w:val="1"/>
+    <w:semiHidden/>
     <w:unhideWhenUsed/>
   </w:style>
   <w:style w:type="table" w:default="1" w:styleId="Tablanormal">
@@ -14986,6 +16752,21 @@
 </file>
 
 <file path=customXml/item1.xml><?xml version="1.0" encoding="utf-8"?>
+<p:properties xmlns:p="http://schemas.microsoft.com/office/2006/metadata/properties" xmlns:xsi="http://www.w3.org/2001/XMLSchema-instance" xmlns:pc="http://schemas.microsoft.com/office/infopath/2007/PartnerControls">
+  <documentManagement/>
+</p:properties>
+</file>
+
+<file path=customXml/item2.xml><?xml version="1.0" encoding="utf-8"?>
+<?mso-contentType ?>
+<FormTemplates xmlns="http://schemas.microsoft.com/sharepoint/v3/contenttype/forms">
+  <Display>DocumentLibraryForm</Display>
+  <Edit>DocumentLibraryForm</Edit>
+  <New>DocumentLibraryForm</New>
+</FormTemplates>
+</file>
+
+<file path=customXml/item3.xml><?xml version="1.0" encoding="utf-8"?>
 <ct:contentTypeSchema xmlns:ct="http://schemas.microsoft.com/office/2006/metadata/contentType" xmlns:ma="http://schemas.microsoft.com/office/2006/metadata/properties/metaAttributes" ct:_="" ma:_="" ma:contentTypeName="Documento" ma:contentTypeID="0x010100BE2207652D986E4C8811C9F30B39CFF8" ma:contentTypeVersion="5" ma:contentTypeDescription="Crear nuevo documento." ma:contentTypeScope="" ma:versionID="da75c9eae4e939f0f0cccabda3fc12c4">
   <xsd:schema xmlns:xsd="http://www.w3.org/2001/XMLSchema" xmlns:xs="http://www.w3.org/2001/XMLSchema" xmlns:p="http://schemas.microsoft.com/office/2006/metadata/properties" xmlns:ns3="9106fffa-1e51-432e-b5a5-7ea102e59437" targetNamespace="http://schemas.microsoft.com/office/2006/metadata/properties" ma:root="true" ma:fieldsID="f2f829b4bc356d0b81a93825dc3dbf7c" ns3:_="">
     <xsd:import namespace="9106fffa-1e51-432e-b5a5-7ea102e59437"/>
@@ -15135,22 +16916,24 @@
 </ct:contentTypeSchema>
 </file>
 
-<file path=customXml/item2.xml><?xml version="1.0" encoding="utf-8"?>
-<?mso-contentType ?>
-<FormTemplates xmlns="http://schemas.microsoft.com/sharepoint/v3/contenttype/forms">
-  <Display>DocumentLibraryForm</Display>
-  <Edit>DocumentLibraryForm</Edit>
-  <New>DocumentLibraryForm</New>
-</FormTemplates>
+<file path=customXml/itemProps1.xml><?xml version="1.0" encoding="utf-8"?>
+<ds:datastoreItem xmlns:ds="http://schemas.openxmlformats.org/officeDocument/2006/customXml" ds:itemID="{C2A6F996-AE09-4155-9D04-5A3C3C68A722}">
+  <ds:schemaRefs>
+    <ds:schemaRef ds:uri="http://schemas.microsoft.com/office/2006/metadata/properties"/>
+    <ds:schemaRef ds:uri="http://schemas.microsoft.com/office/infopath/2007/PartnerControls"/>
+  </ds:schemaRefs>
+</ds:datastoreItem>
 </file>
 
-<file path=customXml/item3.xml><?xml version="1.0" encoding="utf-8"?>
-<p:properties xmlns:p="http://schemas.microsoft.com/office/2006/metadata/properties" xmlns:xsi="http://www.w3.org/2001/XMLSchema-instance" xmlns:pc="http://schemas.microsoft.com/office/infopath/2007/PartnerControls">
-  <documentManagement/>
-</p:properties>
+<file path=customXml/itemProps2.xml><?xml version="1.0" encoding="utf-8"?>
+<ds:datastoreItem xmlns:ds="http://schemas.openxmlformats.org/officeDocument/2006/customXml" ds:itemID="{82B2FB5A-D48A-4D36-8FA0-BB08E3C51DE1}">
+  <ds:schemaRefs>
+    <ds:schemaRef ds:uri="http://schemas.microsoft.com/sharepoint/v3/contenttype/forms"/>
+  </ds:schemaRefs>
+</ds:datastoreItem>
 </file>
 
-<file path=customXml/itemProps1.xml><?xml version="1.0" encoding="utf-8"?>
+<file path=customXml/itemProps3.xml><?xml version="1.0" encoding="utf-8"?>
 <ds:datastoreItem xmlns:ds="http://schemas.openxmlformats.org/officeDocument/2006/customXml" ds:itemID="{76E380A0-A59A-4C37-95FF-460F956915D5}">
   <ds:schemaRefs>
     <ds:schemaRef ds:uri="http://schemas.microsoft.com/office/2006/metadata/contentType"/>
@@ -15166,21 +16949,4 @@
     <ds:schemaRef ds:uri="http://schemas.microsoft.com/internal/obd"/>
   </ds:schemaRefs>
 </ds:datastoreItem>
-</file>
-
-<file path=customXml/itemProps2.xml><?xml version="1.0" encoding="utf-8"?>
-<ds:datastoreItem xmlns:ds="http://schemas.openxmlformats.org/officeDocument/2006/customXml" ds:itemID="{82B2FB5A-D48A-4D36-8FA0-BB08E3C51DE1}">
-  <ds:schemaRefs>
-    <ds:schemaRef ds:uri="http://schemas.microsoft.com/sharepoint/v3/contenttype/forms"/>
-  </ds:schemaRefs>
-</ds:datastoreItem>
-</file>
-
-<file path=customXml/itemProps3.xml><?xml version="1.0" encoding="utf-8"?>
-<ds:datastoreItem xmlns:ds="http://schemas.openxmlformats.org/officeDocument/2006/customXml" ds:itemID="{C2A6F996-AE09-4155-9D04-5A3C3C68A722}">
-  <ds:schemaRefs>
-    <ds:schemaRef ds:uri="http://schemas.microsoft.com/office/2006/metadata/properties"/>
-    <ds:schemaRef ds:uri="http://schemas.microsoft.com/office/infopath/2007/PartnerControls"/>
-  </ds:schemaRefs>
-</ds:datastoreItem>
 </file>
</xml_diff>

<commit_message>
Practice from week 4 added
</commit_message>
<xml_diff>
--- a/notes.docx
+++ b/notes.docx
@@ -8013,28 +8013,16 @@
     <w:p>
       <w:pPr>
         <w:pStyle w:val="Problema"/>
-        <w:rPr>
-          <w:lang w:val="es-ES"/>
-        </w:rPr>
-      </w:pPr>
-      <w:r>
-        <w:rPr>
-          <w:lang w:val="es-ES"/>
-        </w:rPr>
+      </w:pPr>
+      <w:r>
         <w:t>if __name__ == “__main__”:</w:t>
       </w:r>
     </w:p>
     <w:p>
       <w:pPr>
         <w:pStyle w:val="Problema"/>
-        <w:rPr>
-          <w:lang w:val="es-ES"/>
-        </w:rPr>
-      </w:pPr>
-      <w:r>
-        <w:rPr>
-          <w:lang w:val="es-ES"/>
-        </w:rPr>
+      </w:pPr>
+      <w:r>
         <w:tab/>
         <w:t>pol1 = Poligono(…)</w:t>
       </w:r>
@@ -8047,9 +8035,6 @@
         </w:rPr>
       </w:pPr>
       <w:r>
-        <w:rPr>
-          <w:lang w:val="es-ES"/>
-        </w:rPr>
         <w:tab/>
       </w:r>
       <w:r>
@@ -12932,29 +12917,7 @@
           <w:u w:val="single"/>
         </w:rPr>
         <w:lastRenderedPageBreak/>
-        <w:t xml:space="preserve">SESIÓN </w:t>
-      </w:r>
-      <w:r>
-        <w:rPr>
-          <w:b/>
-          <w:bCs/>
-          <w:sz w:val="24"/>
-          <w:szCs w:val="24"/>
-          <w:highlight w:val="yellow"/>
-          <w:u w:val="single"/>
-        </w:rPr>
-        <w:t>4</w:t>
-      </w:r>
-      <w:r>
-        <w:rPr>
-          <w:b/>
-          <w:bCs/>
-          <w:sz w:val="24"/>
-          <w:szCs w:val="24"/>
-          <w:highlight w:val="yellow"/>
-          <w:u w:val="single"/>
-        </w:rPr>
-        <w:t>:</w:t>
+        <w:t>SESIÓN 4:</w:t>
       </w:r>
       <w:r>
         <w:rPr>
@@ -13409,16 +13372,28 @@
     <w:p>
       <w:pPr>
         <w:pStyle w:val="Cdigo"/>
-      </w:pPr>
-      <w:r>
+        <w:rPr>
+          <w:lang w:val="en-US"/>
+        </w:rPr>
+      </w:pPr>
+      <w:r>
+        <w:rPr>
+          <w:lang w:val="en-US"/>
+        </w:rPr>
         <w:t>class ClaseB:</w:t>
       </w:r>
     </w:p>
     <w:p>
       <w:pPr>
         <w:pStyle w:val="Cdigo"/>
-      </w:pPr>
-      <w:r>
+        <w:rPr>
+          <w:lang w:val="en-US"/>
+        </w:rPr>
+      </w:pPr>
+      <w:r>
+        <w:rPr>
+          <w:lang w:val="en-US"/>
+        </w:rPr>
         <w:tab/>
         <w:t>def usar():</w:t>
       </w:r>
@@ -13426,11 +13401,20 @@
     <w:p>
       <w:pPr>
         <w:pStyle w:val="Cdigo"/>
-      </w:pPr>
-      <w:r>
+        <w:rPr>
+          <w:lang w:val="en-US"/>
+        </w:rPr>
+      </w:pPr>
+      <w:r>
+        <w:rPr>
+          <w:lang w:val="en-US"/>
+        </w:rPr>
         <w:tab/>
       </w:r>
       <w:r>
+        <w:rPr>
+          <w:lang w:val="en-US"/>
+        </w:rPr>
         <w:tab/>
         <w:t>(. . .)</w:t>
       </w:r>
@@ -13438,13 +13422,22 @@
     <w:p>
       <w:pPr>
         <w:pStyle w:val="Cdigo"/>
+        <w:rPr>
+          <w:lang w:val="en-US"/>
+        </w:rPr>
       </w:pPr>
     </w:p>
     <w:p>
       <w:pPr>
         <w:pStyle w:val="Cdigo"/>
-      </w:pPr>
-      <w:r>
+        <w:rPr>
+          <w:lang w:val="en-US"/>
+        </w:rPr>
+      </w:pPr>
+      <w:r>
+        <w:rPr>
+          <w:lang w:val="en-US"/>
+        </w:rPr>
         <w:t>class ClaseA:</w:t>
       </w:r>
     </w:p>
@@ -13453,7 +13446,12 @@
         <w:pStyle w:val="Cdigo"/>
       </w:pPr>
       <w:r>
+        <w:rPr>
+          <w:lang w:val="en-US"/>
+        </w:rPr>
         <w:tab/>
+      </w:r>
+      <w:r>
         <w:t>(. . .)</w:t>
       </w:r>
     </w:p>
@@ -14090,6 +14088,8 @@
         <w:rPr>
           <w:b/>
           <w:bCs/>
+          <w:i/>
+          <w:iCs/>
           <w:color w:val="EE0000"/>
         </w:rPr>
       </w:pPr>
@@ -14180,6 +14180,2257 @@
           <w:color w:val="EE0000"/>
         </w:rPr>
         <w:t>__deepcopy__( )</w:t>
+      </w:r>
+    </w:p>
+    <w:p>
+      <w:pPr>
+        <w:pStyle w:val="Enunciadodeproblema"/>
+      </w:pPr>
+      <w:r>
+        <w:lastRenderedPageBreak/>
+        <w:t xml:space="preserve">PROBLEMA </w:t>
+      </w:r>
+      <w:r>
+        <w:t>1. Relación de uso.</w:t>
+      </w:r>
+      <w:r>
+        <w:t xml:space="preserve"> </w:t>
+      </w:r>
+    </w:p>
+    <w:p>
+      <w:pPr>
+        <w:pStyle w:val="Enunciadodeproblema"/>
+        <w:ind w:left="708"/>
+      </w:pPr>
+      <w:r>
+        <w:t>a) Implementa el método calcular_distancia_puntos que calcule la distancia de Manhattan entre dos puntos,</w:t>
+      </w:r>
+      <w:r>
+        <w:t xml:space="preserve"> </w:t>
+      </w:r>
+      <w:r>
+        <w:t>¿en qué clase debes hacerlo?</w:t>
+      </w:r>
+    </w:p>
+    <w:p>
+      <w:pPr>
+        <w:pStyle w:val="Problema"/>
+        <w:rPr>
+          <w:lang w:val="es-ES"/>
+        </w:rPr>
+      </w:pPr>
+      <w:r>
+        <w:rPr>
+          <w:lang w:val="es-ES"/>
+        </w:rPr>
+        <w:t xml:space="preserve">    # LA CLASE PUNTO NO EXISTE TODAVÍA, LA ESTOY DEFINIENDO. POR ESO NO PUEDO USAR SIMPLEMENTE</w:t>
+      </w:r>
+    </w:p>
+    <w:p>
+      <w:pPr>
+        <w:pStyle w:val="Problema"/>
+        <w:rPr>
+          <w:lang w:val="es-ES"/>
+        </w:rPr>
+      </w:pPr>
+      <w:r>
+        <w:rPr>
+          <w:lang w:val="es-ES"/>
+        </w:rPr>
+        <w:t xml:space="preserve">    # other:Punto</w:t>
+      </w:r>
+    </w:p>
+    <w:p>
+      <w:pPr>
+        <w:pStyle w:val="Problema"/>
+        <w:rPr>
+          <w:lang w:val="es-ES"/>
+        </w:rPr>
+      </w:pPr>
+      <w:r>
+        <w:rPr>
+          <w:lang w:val="es-ES"/>
+        </w:rPr>
+        <w:t xml:space="preserve">    def distancia_manhatan(self, other:'Punto') -&gt; float:</w:t>
+      </w:r>
+    </w:p>
+    <w:p>
+      <w:pPr>
+        <w:pStyle w:val="Problema"/>
+        <w:rPr>
+          <w:lang w:val="es-ES"/>
+        </w:rPr>
+      </w:pPr>
+      <w:r>
+        <w:rPr>
+          <w:lang w:val="es-ES"/>
+        </w:rPr>
+        <w:t xml:space="preserve">        distancia:float = abs(self.get_coordenada_x() - other.get_coordenada_x()) + abs(self.get_coordenada_y() - other.get_coordenada_y())</w:t>
+      </w:r>
+    </w:p>
+    <w:p>
+      <w:pPr>
+        <w:pStyle w:val="Problema"/>
+        <w:rPr>
+          <w:lang w:val="es-ES"/>
+        </w:rPr>
+      </w:pPr>
+      <w:r>
+        <w:rPr>
+          <w:lang w:val="es-ES"/>
+        </w:rPr>
+        <w:t xml:space="preserve">        return distancia</w:t>
+      </w:r>
+    </w:p>
+    <w:p>
+      <w:pPr>
+        <w:pStyle w:val="Problema"/>
+        <w:rPr>
+          <w:lang w:val="es-ES"/>
+        </w:rPr>
+      </w:pPr>
+    </w:p>
+    <w:p>
+      <w:pPr>
+        <w:pStyle w:val="Problema"/>
+        <w:rPr>
+          <w:lang w:val="es-ES"/>
+        </w:rPr>
+      </w:pPr>
+      <w:r>
+        <w:rPr>
+          <w:lang w:val="es-ES"/>
+        </w:rPr>
+        <w:t xml:space="preserve">    def distancia_manhatan_a_poligono(self, poligono: 'Poligono' ) -&gt; float:</w:t>
+      </w:r>
+    </w:p>
+    <w:p>
+      <w:pPr>
+        <w:pStyle w:val="Problema"/>
+        <w:rPr>
+          <w:lang w:val="es-ES"/>
+        </w:rPr>
+      </w:pPr>
+      <w:r>
+        <w:rPr>
+          <w:lang w:val="es-ES"/>
+        </w:rPr>
+        <w:t xml:space="preserve">        """</w:t>
+      </w:r>
+    </w:p>
+    <w:p>
+      <w:pPr>
+        <w:pStyle w:val="Problema"/>
+        <w:rPr>
+          <w:lang w:val="es-ES"/>
+        </w:rPr>
+      </w:pPr>
+      <w:r>
+        <w:rPr>
+          <w:lang w:val="es-ES"/>
+        </w:rPr>
+        <w:t xml:space="preserve">        Dado un polígono devuelve la distancia entre el punto y el polígono, que se define como la menor distancia entre</w:t>
+      </w:r>
+    </w:p>
+    <w:p>
+      <w:pPr>
+        <w:pStyle w:val="Problema"/>
+        <w:rPr>
+          <w:lang w:val="es-ES"/>
+        </w:rPr>
+      </w:pPr>
+      <w:r>
+        <w:rPr>
+          <w:lang w:val="es-ES"/>
+        </w:rPr>
+        <w:t xml:space="preserve">        el punto y los vértices del polígono.</w:t>
+      </w:r>
+    </w:p>
+    <w:p>
+      <w:pPr>
+        <w:pStyle w:val="Problema"/>
+      </w:pPr>
+      <w:r>
+        <w:rPr>
+          <w:lang w:val="es-ES"/>
+        </w:rPr>
+        <w:t xml:space="preserve">        </w:t>
+      </w:r>
+      <w:r>
+        <w:t>"""</w:t>
+      </w:r>
+    </w:p>
+    <w:p>
+      <w:pPr>
+        <w:pStyle w:val="Problema"/>
+      </w:pPr>
+      <w:r>
+        <w:t xml:space="preserve">        distancias:list[float] = list()</w:t>
+      </w:r>
+    </w:p>
+    <w:p>
+      <w:pPr>
+        <w:pStyle w:val="Problema"/>
+      </w:pPr>
+      <w:r>
+        <w:t xml:space="preserve">        for lado in poligono.get_lados():</w:t>
+      </w:r>
+    </w:p>
+    <w:p>
+      <w:pPr>
+        <w:pStyle w:val="Problema"/>
+        <w:rPr>
+          <w:lang w:val="es-ES"/>
+        </w:rPr>
+      </w:pPr>
+      <w:r>
+        <w:t xml:space="preserve">            </w:t>
+      </w:r>
+      <w:r>
+        <w:rPr>
+          <w:lang w:val="es-ES"/>
+        </w:rPr>
+        <w:t>distancias.append(self.distancia_manhatan(lado.get_punto_inicio()))</w:t>
+      </w:r>
+    </w:p>
+    <w:p>
+      <w:pPr>
+        <w:pStyle w:val="Problema"/>
+      </w:pPr>
+      <w:r>
+        <w:rPr>
+          <w:lang w:val="es-ES"/>
+        </w:rPr>
+        <w:t xml:space="preserve">        </w:t>
+      </w:r>
+      <w:r>
+        <w:t>return min(distancias)</w:t>
+      </w:r>
+    </w:p>
+    <w:p>
+      <w:pPr>
+        <w:pStyle w:val="Enunciadodeproblema"/>
+        <w:numPr>
+          <w:ilvl w:val="0"/>
+          <w:numId w:val="6"/>
+        </w:numPr>
+      </w:pPr>
+      <w:r>
+        <w:t>¿Podríamos aprovechar este nuevo método para reutilizarlo en funcionalidad ya existente? ¿Podríamos hacer</w:t>
+      </w:r>
+      <w:r>
+        <w:t xml:space="preserve"> </w:t>
+      </w:r>
+      <w:r>
+        <w:t>uso de delegación de métodos entre clases en este ejercicio? Si la respuesta a alguna de estas preguntas es sí,</w:t>
+      </w:r>
+      <w:r>
+        <w:t xml:space="preserve"> </w:t>
+      </w:r>
+      <w:r>
+        <w:t>implementa los cambios necesarios.</w:t>
+      </w:r>
+    </w:p>
+    <w:p>
+      <w:pPr>
+        <w:pStyle w:val="Problema"/>
+        <w:rPr>
+          <w:lang w:val="es-ES"/>
+        </w:rPr>
+      </w:pPr>
+      <w:r>
+        <w:rPr>
+          <w:lang w:val="es-ES"/>
+        </w:rPr>
+        <w:t># EN LA CLASE LINEA, CONCRETAMENTE EN EL MÉTODO CALCULAR LONGIT</w:t>
+      </w:r>
+      <w:r>
+        <w:rPr>
+          <w:lang w:val="es-ES"/>
+        </w:rPr>
+        <w:t>UD</w:t>
+      </w:r>
+      <w:r>
+        <w:rPr>
+          <w:lang w:val="es-ES"/>
+        </w:rPr>
+        <w:t xml:space="preserve">   </w:t>
+      </w:r>
+    </w:p>
+    <w:p>
+      <w:pPr>
+        <w:pStyle w:val="Problema"/>
+      </w:pPr>
+      <w:r>
+        <w:rPr>
+          <w:lang w:val="es-ES"/>
+        </w:rPr>
+        <w:t xml:space="preserve"> </w:t>
+      </w:r>
+      <w:r>
+        <w:t>def calcular_longitud(self) -&gt; float:</w:t>
+      </w:r>
+    </w:p>
+    <w:p>
+      <w:pPr>
+        <w:pStyle w:val="Problema"/>
+      </w:pPr>
+      <w:r>
+        <w:t xml:space="preserve">        return self.get_punto_inicio().distancia_manhatan(self.get_punto_fin())</w:t>
+      </w:r>
+    </w:p>
+    <w:p>
+      <w:pPr>
+        <w:pStyle w:val="Enunciadodeproblema"/>
+      </w:pPr>
+      <w:r>
+        <w:t xml:space="preserve">PROBLEMA 2. </w:t>
+      </w:r>
+      <w:r>
+        <w:t>Relación de asociación. En este ejercicio, se trabajará con la idea de polígonos vecinos. Un polígono se considera</w:t>
+      </w:r>
+      <w:r>
+        <w:t xml:space="preserve"> </w:t>
+      </w:r>
+      <w:r>
+        <w:t>vecino de otro si existe al menos un vértice de uno de los polígonos que se encuentra a una distancia menor o igual</w:t>
+      </w:r>
+      <w:r>
+        <w:t xml:space="preserve"> </w:t>
+      </w:r>
+      <w:r>
+        <w:t>a un valor dado (distancia máxima) de cualquier vértice del otro polígono.</w:t>
+      </w:r>
+    </w:p>
+    <w:p>
+      <w:pPr>
+        <w:pStyle w:val="Enunciadodeproblema"/>
+        <w:numPr>
+          <w:ilvl w:val="0"/>
+          <w:numId w:val="12"/>
+        </w:numPr>
+      </w:pPr>
+      <w:r>
+        <w:t>Define el atributo distancia_maxima_vecinos que representa el valor de la distancia a partir de la cual dos</w:t>
+      </w:r>
+      <w:r>
+        <w:t xml:space="preserve"> </w:t>
+      </w:r>
+      <w:r>
+        <w:t>polígonos ya no se considerarían vecinos. El valor de la distancia máxima es un valor común a todos los</w:t>
+      </w:r>
+      <w:r>
+        <w:t xml:space="preserve"> </w:t>
+      </w:r>
+      <w:r>
+        <w:t>polígonos existentes. Por simplicidad, le asignaremos un valor de 10.</w:t>
+      </w:r>
+    </w:p>
+    <w:p>
+      <w:pPr>
+        <w:pStyle w:val="Problema"/>
+        <w:rPr>
+          <w:lang w:val="es-ES"/>
+        </w:rPr>
+      </w:pPr>
+      <w:r>
+        <w:rPr>
+          <w:lang w:val="es-ES"/>
+        </w:rPr>
+        <w:t>class Poligono:</w:t>
+      </w:r>
+    </w:p>
+    <w:p>
+      <w:pPr>
+        <w:pStyle w:val="Problema"/>
+        <w:rPr>
+          <w:lang w:val="es-ES"/>
+        </w:rPr>
+      </w:pPr>
+      <w:r>
+        <w:rPr>
+          <w:lang w:val="es-ES"/>
+        </w:rPr>
+        <w:t xml:space="preserve">    distancia_maxima_vecinos:float = 10</w:t>
+      </w:r>
+    </w:p>
+    <w:p>
+      <w:pPr>
+        <w:pStyle w:val="Problema"/>
+        <w:rPr>
+          <w:lang w:val="es-ES"/>
+        </w:rPr>
+      </w:pPr>
+      <w:r>
+        <w:rPr>
+          <w:lang w:val="es-ES"/>
+        </w:rPr>
+        <w:t xml:space="preserve">    @classmethod</w:t>
+      </w:r>
+    </w:p>
+    <w:p>
+      <w:pPr>
+        <w:pStyle w:val="Problema"/>
+        <w:rPr>
+          <w:lang w:val="es-ES"/>
+        </w:rPr>
+      </w:pPr>
+      <w:r>
+        <w:rPr>
+          <w:lang w:val="es-ES"/>
+        </w:rPr>
+        <w:t xml:space="preserve">    def get_distancia_maxima_vecinos(cls) -&gt; float:</w:t>
+      </w:r>
+    </w:p>
+    <w:p>
+      <w:pPr>
+        <w:pStyle w:val="Problema"/>
+        <w:rPr>
+          <w:lang w:val="es-ES"/>
+        </w:rPr>
+      </w:pPr>
+      <w:r>
+        <w:rPr>
+          <w:lang w:val="es-ES"/>
+        </w:rPr>
+        <w:t xml:space="preserve">        return cls.distancia_maxima_vecinos</w:t>
+      </w:r>
+    </w:p>
+    <w:p>
+      <w:pPr>
+        <w:pStyle w:val="Problema"/>
+        <w:rPr>
+          <w:lang w:val="es-ES"/>
+        </w:rPr>
+      </w:pPr>
+      <w:r>
+        <w:rPr>
+          <w:lang w:val="es-ES"/>
+        </w:rPr>
+        <w:t xml:space="preserve">    @classmethod</w:t>
+      </w:r>
+    </w:p>
+    <w:p>
+      <w:pPr>
+        <w:pStyle w:val="Problema"/>
+        <w:rPr>
+          <w:lang w:val="es-ES"/>
+        </w:rPr>
+      </w:pPr>
+      <w:r>
+        <w:rPr>
+          <w:lang w:val="es-ES"/>
+        </w:rPr>
+        <w:t xml:space="preserve">    def set_distancia_maxima_vecinos(cls, distancia) -&gt; bool:</w:t>
+      </w:r>
+    </w:p>
+    <w:p>
+      <w:pPr>
+        <w:pStyle w:val="Problema"/>
+        <w:rPr>
+          <w:lang w:val="es-ES"/>
+        </w:rPr>
+      </w:pPr>
+      <w:r>
+        <w:rPr>
+          <w:lang w:val="es-ES"/>
+        </w:rPr>
+        <w:t xml:space="preserve">        if distancia &lt; 0:</w:t>
+      </w:r>
+    </w:p>
+    <w:p>
+      <w:pPr>
+        <w:pStyle w:val="Problema"/>
+        <w:rPr>
+          <w:lang w:val="es-ES"/>
+        </w:rPr>
+      </w:pPr>
+      <w:r>
+        <w:rPr>
+          <w:lang w:val="es-ES"/>
+        </w:rPr>
+        <w:t xml:space="preserve">            print("La distancia ha de ser positiva o cero")</w:t>
+      </w:r>
+    </w:p>
+    <w:p>
+      <w:pPr>
+        <w:pStyle w:val="Problema"/>
+        <w:rPr>
+          <w:lang w:val="es-ES"/>
+        </w:rPr>
+      </w:pPr>
+      <w:r>
+        <w:rPr>
+          <w:lang w:val="es-ES"/>
+        </w:rPr>
+        <w:t xml:space="preserve">            return False</w:t>
+      </w:r>
+    </w:p>
+    <w:p>
+      <w:pPr>
+        <w:pStyle w:val="Problema"/>
+        <w:rPr>
+          <w:lang w:val="es-ES"/>
+        </w:rPr>
+      </w:pPr>
+      <w:r>
+        <w:rPr>
+          <w:lang w:val="es-ES"/>
+        </w:rPr>
+        <w:t xml:space="preserve">        cls.distancia_maxima_vecinos = distancia</w:t>
+      </w:r>
+    </w:p>
+    <w:p>
+      <w:pPr>
+        <w:pStyle w:val="Problema"/>
+      </w:pPr>
+      <w:r>
+        <w:rPr>
+          <w:lang w:val="es-ES"/>
+        </w:rPr>
+        <w:t xml:space="preserve">        </w:t>
+      </w:r>
+      <w:r>
+        <w:t>return True</w:t>
+      </w:r>
+    </w:p>
+    <w:p>
+      <w:pPr>
+        <w:pStyle w:val="Problema"/>
+      </w:pPr>
+      <w:r>
+        <w:t xml:space="preserve">    ( . . . )</w:t>
+      </w:r>
+    </w:p>
+    <w:p>
+      <w:pPr>
+        <w:pStyle w:val="Enunciadodeproblema"/>
+        <w:numPr>
+          <w:ilvl w:val="0"/>
+          <w:numId w:val="12"/>
+        </w:numPr>
+      </w:pPr>
+      <w:r>
+        <w:t>Define el atributo poligonos_vecinos que representa un listado de polígonos vecinos asociados al polígono</w:t>
+      </w:r>
+      <w:r>
+        <w:t xml:space="preserve"> </w:t>
+      </w:r>
+      <w:r>
+        <w:t>actual (inicialmente vacío).</w:t>
+      </w:r>
+    </w:p>
+    <w:p>
+      <w:pPr>
+        <w:pStyle w:val="Problema"/>
+        <w:rPr>
+          <w:lang w:val="es-ES"/>
+        </w:rPr>
+      </w:pPr>
+      <w:r>
+        <w:rPr>
+          <w:lang w:val="es-ES"/>
+        </w:rPr>
+        <w:t xml:space="preserve">        self._poligonos_vecinos:list[Poligono] = list()</w:t>
+      </w:r>
+    </w:p>
+    <w:p>
+      <w:pPr>
+        <w:pStyle w:val="Enunciadodeproblema"/>
+        <w:numPr>
+          <w:ilvl w:val="0"/>
+          <w:numId w:val="12"/>
+        </w:numPr>
+      </w:pPr>
+      <w:r>
+        <w:t>Implementa el método es_vecino() capaz de comparar si otro polígono es vecino del polígono actual.</w:t>
+      </w:r>
+    </w:p>
+    <w:p>
+      <w:pPr>
+        <w:pStyle w:val="Problema"/>
+        <w:rPr>
+          <w:lang w:val="es-ES"/>
+        </w:rPr>
+      </w:pPr>
+      <w:r>
+        <w:rPr>
+          <w:lang w:val="es-ES"/>
+        </w:rPr>
+        <w:lastRenderedPageBreak/>
+        <w:t xml:space="preserve">    def es_vecino(self, otro_poligono:'Poligono') -&gt; bool:</w:t>
+      </w:r>
+    </w:p>
+    <w:p>
+      <w:pPr>
+        <w:pStyle w:val="Problema"/>
+        <w:rPr>
+          <w:lang w:val="es-ES"/>
+        </w:rPr>
+      </w:pPr>
+      <w:r>
+        <w:rPr>
+          <w:lang w:val="es-ES"/>
+        </w:rPr>
+        <w:t xml:space="preserve">        es_vecino:bool = False</w:t>
+      </w:r>
+    </w:p>
+    <w:p>
+      <w:pPr>
+        <w:pStyle w:val="Problema"/>
+        <w:rPr>
+          <w:lang w:val="es-ES"/>
+        </w:rPr>
+      </w:pPr>
+      <w:r>
+        <w:rPr>
+          <w:lang w:val="es-ES"/>
+        </w:rPr>
+        <w:t xml:space="preserve">        posicion_lado = 0</w:t>
+      </w:r>
+    </w:p>
+    <w:p>
+      <w:pPr>
+        <w:pStyle w:val="Problema"/>
+        <w:rPr>
+          <w:lang w:val="es-ES"/>
+        </w:rPr>
+      </w:pPr>
+      <w:r>
+        <w:rPr>
+          <w:lang w:val="es-ES"/>
+        </w:rPr>
+        <w:t xml:space="preserve">        while not es_vecino and posicion_lado &lt; len(self.get_lados()):</w:t>
+      </w:r>
+    </w:p>
+    <w:p>
+      <w:pPr>
+        <w:pStyle w:val="Problema"/>
+        <w:rPr>
+          <w:lang w:val="es-ES"/>
+        </w:rPr>
+      </w:pPr>
+      <w:r>
+        <w:rPr>
+          <w:lang w:val="es-ES"/>
+        </w:rPr>
+        <w:t xml:space="preserve">            punto_actual:Punto = self.get_lados()[posicion_lado].get_punto_inicio()</w:t>
+      </w:r>
+    </w:p>
+    <w:p>
+      <w:pPr>
+        <w:pStyle w:val="Problema"/>
+        <w:rPr>
+          <w:lang w:val="es-ES"/>
+        </w:rPr>
+      </w:pPr>
+      <w:r>
+        <w:rPr>
+          <w:lang w:val="es-ES"/>
+        </w:rPr>
+        <w:t xml:space="preserve">            distancia:float = punto_actual.distancia_manhatan_a_poligono(otro_poligono)</w:t>
+      </w:r>
+    </w:p>
+    <w:p>
+      <w:pPr>
+        <w:pStyle w:val="Problema"/>
+        <w:rPr>
+          <w:lang w:val="es-ES"/>
+        </w:rPr>
+      </w:pPr>
+      <w:r>
+        <w:rPr>
+          <w:lang w:val="es-ES"/>
+        </w:rPr>
+        <w:t xml:space="preserve">            if distancia &lt; Poligono.get_distancia_maxima_vecinos():</w:t>
+      </w:r>
+    </w:p>
+    <w:p>
+      <w:pPr>
+        <w:pStyle w:val="Problema"/>
+        <w:rPr>
+          <w:lang w:val="es-ES"/>
+        </w:rPr>
+      </w:pPr>
+      <w:r>
+        <w:rPr>
+          <w:lang w:val="es-ES"/>
+        </w:rPr>
+        <w:t xml:space="preserve">                es_vecino = True</w:t>
+      </w:r>
+    </w:p>
+    <w:p>
+      <w:pPr>
+        <w:pStyle w:val="Problema"/>
+        <w:rPr>
+          <w:lang w:val="es-ES"/>
+        </w:rPr>
+      </w:pPr>
+      <w:r>
+        <w:rPr>
+          <w:lang w:val="es-ES"/>
+        </w:rPr>
+        <w:t xml:space="preserve">            posicion_lado += 1</w:t>
+      </w:r>
+    </w:p>
+    <w:p>
+      <w:pPr>
+        <w:pStyle w:val="Problema"/>
+      </w:pPr>
+      <w:r>
+        <w:rPr>
+          <w:lang w:val="es-ES"/>
+        </w:rPr>
+        <w:t xml:space="preserve">        </w:t>
+      </w:r>
+      <w:r>
+        <w:t>return es_vecino</w:t>
+      </w:r>
+    </w:p>
+    <w:p>
+      <w:r>
+        <w:t>Que funciona con el siguiente método definido en la clase Punto()</w:t>
+      </w:r>
+    </w:p>
+    <w:p>
+      <w:pPr>
+        <w:pStyle w:val="Problema"/>
+        <w:rPr>
+          <w:lang w:val="es-ES"/>
+        </w:rPr>
+      </w:pPr>
+      <w:r>
+        <w:rPr>
+          <w:b/>
+          <w:bCs w:val="0"/>
+          <w:lang w:val="es-ES"/>
+        </w:rPr>
+        <w:t xml:space="preserve">    </w:t>
+      </w:r>
+      <w:r>
+        <w:rPr>
+          <w:lang w:val="es-ES"/>
+        </w:rPr>
+        <w:t>def distancia_manhatan_a_poligono(self, poligono: 'Poligono' ) -&gt; float:</w:t>
+      </w:r>
+    </w:p>
+    <w:p>
+      <w:pPr>
+        <w:pStyle w:val="Problema"/>
+        <w:rPr>
+          <w:lang w:val="es-ES"/>
+        </w:rPr>
+      </w:pPr>
+      <w:r>
+        <w:rPr>
+          <w:lang w:val="es-ES"/>
+        </w:rPr>
+        <w:t xml:space="preserve">        """</w:t>
+      </w:r>
+    </w:p>
+    <w:p>
+      <w:pPr>
+        <w:pStyle w:val="Problema"/>
+        <w:rPr>
+          <w:lang w:val="es-ES"/>
+        </w:rPr>
+      </w:pPr>
+      <w:r>
+        <w:rPr>
+          <w:lang w:val="es-ES"/>
+        </w:rPr>
+        <w:t xml:space="preserve">        Dado un polígono devuelve la distancia entre el punto y el polígono, que se define como la menor distancia entre</w:t>
+      </w:r>
+    </w:p>
+    <w:p>
+      <w:pPr>
+        <w:pStyle w:val="Problema"/>
+        <w:rPr>
+          <w:lang w:val="es-ES"/>
+        </w:rPr>
+      </w:pPr>
+      <w:r>
+        <w:rPr>
+          <w:lang w:val="es-ES"/>
+        </w:rPr>
+        <w:t xml:space="preserve">        el punto y los vértices del polígono.</w:t>
+      </w:r>
+    </w:p>
+    <w:p>
+      <w:pPr>
+        <w:pStyle w:val="Problema"/>
+      </w:pPr>
+      <w:r>
+        <w:rPr>
+          <w:lang w:val="es-ES"/>
+        </w:rPr>
+        <w:t xml:space="preserve">        </w:t>
+      </w:r>
+      <w:r>
+        <w:t>"""</w:t>
+      </w:r>
+    </w:p>
+    <w:p>
+      <w:pPr>
+        <w:pStyle w:val="Problema"/>
+      </w:pPr>
+      <w:r>
+        <w:t xml:space="preserve">        distancias:list[float] = list()</w:t>
+      </w:r>
+    </w:p>
+    <w:p>
+      <w:pPr>
+        <w:pStyle w:val="Problema"/>
+      </w:pPr>
+      <w:r>
+        <w:t xml:space="preserve">        for lado in poligono.get_lados():</w:t>
+      </w:r>
+    </w:p>
+    <w:p>
+      <w:pPr>
+        <w:pStyle w:val="Problema"/>
+        <w:rPr>
+          <w:lang w:val="es-ES"/>
+        </w:rPr>
+      </w:pPr>
+      <w:r>
+        <w:t xml:space="preserve">            </w:t>
+      </w:r>
+      <w:r>
+        <w:rPr>
+          <w:lang w:val="es-ES"/>
+        </w:rPr>
+        <w:t>distancias.append(self.distancia_manhatan(lado.get_punto_inicio()))</w:t>
+      </w:r>
+    </w:p>
+    <w:p>
+      <w:pPr>
+        <w:pStyle w:val="Problema"/>
+        <w:rPr>
+          <w:lang w:val="es-ES"/>
+        </w:rPr>
+      </w:pPr>
+      <w:r>
+        <w:rPr>
+          <w:lang w:val="es-ES"/>
+        </w:rPr>
+        <w:t xml:space="preserve">        return min(distancias)</w:t>
+      </w:r>
+    </w:p>
+    <w:p>
+      <w:pPr>
+        <w:pStyle w:val="Enunciadodeproblema"/>
+        <w:numPr>
+          <w:ilvl w:val="0"/>
+          <w:numId w:val="12"/>
+        </w:numPr>
+      </w:pPr>
+      <w:r>
+        <w:t>Implementa el método agregar_vecino() para añadir un polígono a la lista de polígonos, siempre que se</w:t>
+      </w:r>
+      <w:r>
+        <w:t xml:space="preserve"> </w:t>
+      </w:r>
+      <w:r>
+        <w:t>cumplan las condiciones para serlo</w:t>
+      </w:r>
+    </w:p>
+    <w:p>
+      <w:pPr>
+        <w:pStyle w:val="Problema"/>
+        <w:rPr>
+          <w:lang w:val="es-ES"/>
+        </w:rPr>
+      </w:pPr>
+      <w:r>
+        <w:rPr>
+          <w:lang w:val="es-ES"/>
+        </w:rPr>
+        <w:t xml:space="preserve">    def agregar_vecino(self, otro_poligono:'Poligono') -&gt; bool:</w:t>
+      </w:r>
+    </w:p>
+    <w:p>
+      <w:pPr>
+        <w:pStyle w:val="Problema"/>
+        <w:rPr>
+          <w:lang w:val="es-ES"/>
+        </w:rPr>
+      </w:pPr>
+      <w:r>
+        <w:rPr>
+          <w:lang w:val="es-ES"/>
+        </w:rPr>
+        <w:t xml:space="preserve">        if not self.es_vecino(otro_poligono):</w:t>
+      </w:r>
+    </w:p>
+    <w:p>
+      <w:pPr>
+        <w:pStyle w:val="Problema"/>
+        <w:rPr>
+          <w:lang w:val="es-ES"/>
+        </w:rPr>
+      </w:pPr>
+      <w:r>
+        <w:rPr>
+          <w:lang w:val="es-ES"/>
+        </w:rPr>
+        <w:t xml:space="preserve">            print(f"No se pudo agregar {otro_poligono} a la lista de vecinos")</w:t>
+      </w:r>
+    </w:p>
+    <w:p>
+      <w:pPr>
+        <w:pStyle w:val="Problema"/>
+        <w:rPr>
+          <w:lang w:val="es-ES"/>
+        </w:rPr>
+      </w:pPr>
+      <w:r>
+        <w:rPr>
+          <w:lang w:val="es-ES"/>
+        </w:rPr>
+        <w:t xml:space="preserve">            return False</w:t>
+      </w:r>
+    </w:p>
+    <w:p>
+      <w:pPr>
+        <w:pStyle w:val="Problema"/>
+        <w:rPr>
+          <w:lang w:val="es-ES"/>
+        </w:rPr>
+      </w:pPr>
+    </w:p>
+    <w:p>
+      <w:pPr>
+        <w:pStyle w:val="Problema"/>
+        <w:rPr>
+          <w:lang w:val="es-ES"/>
+        </w:rPr>
+      </w:pPr>
+      <w:r>
+        <w:rPr>
+          <w:lang w:val="es-ES"/>
+        </w:rPr>
+        <w:t xml:space="preserve">        # NECESARIO PARA EVITAR LA RECURSIVIDAD</w:t>
+      </w:r>
+    </w:p>
+    <w:p>
+      <w:pPr>
+        <w:pStyle w:val="Problema"/>
+        <w:rPr>
+          <w:lang w:val="es-ES"/>
+        </w:rPr>
+      </w:pPr>
+      <w:r>
+        <w:rPr>
+          <w:lang w:val="es-ES"/>
+        </w:rPr>
+        <w:t xml:space="preserve">        if otro_poligono in self.get_poligonos_vecinos():</w:t>
+      </w:r>
+    </w:p>
+    <w:p>
+      <w:pPr>
+        <w:pStyle w:val="Problema"/>
+        <w:rPr>
+          <w:lang w:val="es-ES"/>
+        </w:rPr>
+      </w:pPr>
+      <w:r>
+        <w:rPr>
+          <w:lang w:val="es-ES"/>
+        </w:rPr>
+        <w:t xml:space="preserve">            return False</w:t>
+      </w:r>
+    </w:p>
+    <w:p>
+      <w:pPr>
+        <w:pStyle w:val="Problema"/>
+        <w:rPr>
+          <w:lang w:val="es-ES"/>
+        </w:rPr>
+      </w:pPr>
+    </w:p>
+    <w:p>
+      <w:pPr>
+        <w:pStyle w:val="Problema"/>
+        <w:rPr>
+          <w:lang w:val="es-ES"/>
+        </w:rPr>
+      </w:pPr>
+      <w:r>
+        <w:rPr>
+          <w:lang w:val="es-ES"/>
+        </w:rPr>
+        <w:t xml:space="preserve">        self._poligonos_vecinos.append(otro_poligono)</w:t>
+      </w:r>
+    </w:p>
+    <w:p>
+      <w:pPr>
+        <w:pStyle w:val="Problema"/>
+        <w:rPr>
+          <w:lang w:val="es-ES"/>
+        </w:rPr>
+      </w:pPr>
+      <w:r>
+        <w:rPr>
+          <w:lang w:val="es-ES"/>
+        </w:rPr>
+        <w:t xml:space="preserve">        otro_poligono.agregar_vecino(self)</w:t>
+      </w:r>
+    </w:p>
+    <w:p>
+      <w:pPr>
+        <w:pStyle w:val="Problema"/>
+        <w:rPr>
+          <w:lang w:val="es-ES"/>
+        </w:rPr>
+      </w:pPr>
+    </w:p>
+    <w:p>
+      <w:pPr>
+        <w:pStyle w:val="Problema"/>
+        <w:rPr>
+          <w:lang w:val="es-ES"/>
+        </w:rPr>
+      </w:pPr>
+      <w:r>
+        <w:rPr>
+          <w:lang w:val="es-ES"/>
+        </w:rPr>
+        <w:t xml:space="preserve">        print(f"Se ha añadido {otro_poligono} a la lista de vecinos")</w:t>
+      </w:r>
+    </w:p>
+    <w:p>
+      <w:pPr>
+        <w:pStyle w:val="Problema"/>
+        <w:rPr>
+          <w:lang w:val="es-ES"/>
+        </w:rPr>
+      </w:pPr>
+      <w:r>
+        <w:rPr>
+          <w:lang w:val="es-ES"/>
+        </w:rPr>
+        <w:t xml:space="preserve">        return True</w:t>
+      </w:r>
+    </w:p>
+    <w:p>
+      <w:pPr>
+        <w:pStyle w:val="Enunciadodeproblema"/>
+      </w:pPr>
+      <w:r>
+        <w:t xml:space="preserve">PROBLEMA </w:t>
+      </w:r>
+      <w:r>
+        <w:t>3. Relación de composición. Amplía la clase Poligono para que contenga un conjunto de vértices.</w:t>
+      </w:r>
+    </w:p>
+    <w:p>
+      <w:pPr>
+        <w:pStyle w:val="Enunciadodeproblema"/>
+        <w:numPr>
+          <w:ilvl w:val="0"/>
+          <w:numId w:val="13"/>
+        </w:numPr>
+      </w:pPr>
+      <w:r>
+        <w:t>Añade el método get_puntos() a la clase Linea para que devuelva los dos puntos que componen la línea.</w:t>
+      </w:r>
+    </w:p>
+    <w:p>
+      <w:pPr>
+        <w:pStyle w:val="Problema"/>
+      </w:pPr>
+      <w:r>
+        <w:t xml:space="preserve">        self._vertices : set[Punto] = set()</w:t>
+      </w:r>
+    </w:p>
+    <w:p>
+      <w:pPr>
+        <w:pStyle w:val="Problema"/>
+        <w:rPr>
+          <w:lang w:val="es-ES"/>
+        </w:rPr>
+      </w:pPr>
+      <w:r>
+        <w:t xml:space="preserve">        </w:t>
+      </w:r>
+      <w:r>
+        <w:rPr>
+          <w:lang w:val="es-ES"/>
+        </w:rPr>
+        <w:t>self._vertices = self.get_vertices()</w:t>
+      </w:r>
+    </w:p>
+    <w:p>
+      <w:pPr>
+        <w:pStyle w:val="Enunciadodeproblema"/>
+        <w:numPr>
+          <w:ilvl w:val="0"/>
+          <w:numId w:val="13"/>
+        </w:numPr>
+      </w:pPr>
+      <w:r>
+        <w:t>Define el atributo vertices que representa la colección de vértices como un conjunto de puntos, creado a partir</w:t>
+      </w:r>
+      <w:r>
+        <w:t xml:space="preserve"> </w:t>
+      </w:r>
+      <w:r>
+        <w:t>de las líneas que definen a un polígono.</w:t>
+      </w:r>
+    </w:p>
+    <w:p>
+      <w:pPr>
+        <w:pStyle w:val="Problema"/>
+      </w:pPr>
+      <w:r>
+        <w:rPr>
+          <w:lang w:val="es-ES"/>
+        </w:rPr>
+        <w:t xml:space="preserve">    </w:t>
+      </w:r>
+      <w:r>
+        <w:t>def calcular_vertices(self) -&gt; set[Punto]:</w:t>
+      </w:r>
+    </w:p>
+    <w:p>
+      <w:pPr>
+        <w:pStyle w:val="Problema"/>
+      </w:pPr>
+      <w:r>
+        <w:t xml:space="preserve">        vertices:set[Punto] = set()</w:t>
+      </w:r>
+    </w:p>
+    <w:p>
+      <w:pPr>
+        <w:pStyle w:val="Problema"/>
+      </w:pPr>
+      <w:r>
+        <w:lastRenderedPageBreak/>
+        <w:t xml:space="preserve">        for lado in self.get_lados():</w:t>
+      </w:r>
+    </w:p>
+    <w:p>
+      <w:pPr>
+        <w:pStyle w:val="Problema"/>
+        <w:rPr>
+          <w:lang w:val="es-ES"/>
+        </w:rPr>
+      </w:pPr>
+      <w:r>
+        <w:tab/>
+      </w:r>
+      <w:r>
+        <w:rPr>
+          <w:lang w:val="es-ES"/>
+        </w:rPr>
+        <w:t xml:space="preserve">  </w:t>
+      </w:r>
+      <w:r>
+        <w:rPr>
+          <w:lang w:val="es-ES"/>
+        </w:rPr>
+        <w:t xml:space="preserve">   # AÑADO EL INICIAL, EL FINAL DE UN LADO SERÁ EL INICIAL DEL SIGUIENTE</w:t>
+      </w:r>
+    </w:p>
+    <w:p>
+      <w:pPr>
+        <w:pStyle w:val="Problema"/>
+        <w:rPr>
+          <w:lang w:val="es-ES"/>
+        </w:rPr>
+      </w:pPr>
+      <w:r>
+        <w:rPr>
+          <w:lang w:val="es-ES"/>
+        </w:rPr>
+        <w:t xml:space="preserve">            </w:t>
+      </w:r>
+      <w:r>
+        <w:rPr>
+          <w:lang w:val="es-ES"/>
+        </w:rPr>
+        <w:t xml:space="preserve">punto_inicial, </w:t>
+      </w:r>
+      <w:r>
+        <w:rPr>
+          <w:lang w:val="es-ES"/>
+        </w:rPr>
+        <w:t xml:space="preserve">_ </w:t>
+      </w:r>
+      <w:r>
+        <w:rPr>
+          <w:lang w:val="es-ES"/>
+        </w:rPr>
+        <w:t>= lado.get_puntos()</w:t>
+      </w:r>
+    </w:p>
+    <w:p>
+      <w:pPr>
+        <w:pStyle w:val="Problema"/>
+        <w:rPr>
+          <w:lang w:val="es-ES"/>
+        </w:rPr>
+      </w:pPr>
+      <w:r>
+        <w:rPr>
+          <w:lang w:val="es-ES"/>
+        </w:rPr>
+        <w:t xml:space="preserve">            vertices.add(punto_inicial)</w:t>
+      </w:r>
+    </w:p>
+    <w:p>
+      <w:pPr>
+        <w:pStyle w:val="Problema"/>
+      </w:pPr>
+      <w:r>
+        <w:rPr>
+          <w:lang w:val="es-ES"/>
+        </w:rPr>
+        <w:t xml:space="preserve">        </w:t>
+      </w:r>
+      <w:r>
+        <w:t>return vertices</w:t>
+      </w:r>
+    </w:p>
+    <w:p>
+      <w:pPr>
+        <w:pStyle w:val="Problema"/>
+      </w:pPr>
+    </w:p>
+    <w:p>
+      <w:pPr>
+        <w:pStyle w:val="Problema"/>
+      </w:pPr>
+      <w:r>
+        <w:t xml:space="preserve">    def get_vertices(self) -&gt; set[Punto]:</w:t>
+      </w:r>
+    </w:p>
+    <w:p>
+      <w:pPr>
+        <w:pStyle w:val="Problema"/>
+        <w:rPr>
+          <w:lang w:val="es-ES"/>
+        </w:rPr>
+      </w:pPr>
+      <w:r>
+        <w:t xml:space="preserve">        </w:t>
+      </w:r>
+      <w:r>
+        <w:rPr>
+          <w:lang w:val="es-ES"/>
+        </w:rPr>
+        <w:t>if not self._vertices: # NO HAY, LOS CALCULO</w:t>
+      </w:r>
+    </w:p>
+    <w:p>
+      <w:pPr>
+        <w:pStyle w:val="Problema"/>
+      </w:pPr>
+      <w:r>
+        <w:rPr>
+          <w:lang w:val="es-ES"/>
+        </w:rPr>
+        <w:t xml:space="preserve">            </w:t>
+      </w:r>
+      <w:r>
+        <w:t>self._vertices = self.calcular_vertices()</w:t>
+      </w:r>
+    </w:p>
+    <w:p>
+      <w:pPr>
+        <w:pStyle w:val="Problema"/>
+      </w:pPr>
+      <w:r>
+        <w:t xml:space="preserve">        return self._vertices</w:t>
+      </w:r>
+    </w:p>
+    <w:p>
+      <w:pPr>
+        <w:pStyle w:val="Enunciadodeproblema"/>
+        <w:numPr>
+          <w:ilvl w:val="0"/>
+          <w:numId w:val="13"/>
+        </w:numPr>
+      </w:pPr>
+      <w:r>
+        <w:t>¿Debemos modificar métodos ya existentes en la clase Poligono?</w:t>
+      </w:r>
+    </w:p>
+    <w:p>
+      <w:pPr>
+        <w:pStyle w:val="Problema"/>
+      </w:pPr>
+      <w:r>
+        <w:t xml:space="preserve">    def set_lados(self, lineas:list[Linea]) -&gt; bool:</w:t>
+      </w:r>
+    </w:p>
+    <w:p>
+      <w:pPr>
+        <w:pStyle w:val="Problema"/>
+        <w:rPr>
+          <w:lang w:val="es-ES"/>
+        </w:rPr>
+      </w:pPr>
+      <w:r>
+        <w:t xml:space="preserve">        </w:t>
+      </w:r>
+      <w:r>
+        <w:rPr>
+          <w:lang w:val="es-ES"/>
+        </w:rPr>
+        <w:t># RECALCULAMOS LOS VÉRTICES CON LOS NUEVOS LADOS</w:t>
+      </w:r>
+    </w:p>
+    <w:p>
+      <w:pPr>
+        <w:pStyle w:val="Problema"/>
+      </w:pPr>
+      <w:r>
+        <w:rPr>
+          <w:lang w:val="es-ES"/>
+        </w:rPr>
+        <w:t xml:space="preserve">        </w:t>
+      </w:r>
+      <w:r>
+        <w:t>if lineas != self.get_lados():</w:t>
+      </w:r>
+    </w:p>
+    <w:p>
+      <w:pPr>
+        <w:pStyle w:val="Problema"/>
+        <w:rPr>
+          <w:lang w:val="es-ES"/>
+        </w:rPr>
+      </w:pPr>
+      <w:r>
+        <w:t xml:space="preserve">            </w:t>
+      </w:r>
+      <w:r>
+        <w:rPr>
+          <w:lang w:val="es-ES"/>
+        </w:rPr>
+        <w:t>self.set_vertices(self.calcular_vertices())</w:t>
+      </w:r>
+    </w:p>
+    <w:p>
+      <w:pPr>
+        <w:pStyle w:val="Problema"/>
+        <w:rPr>
+          <w:lang w:val="es-ES"/>
+        </w:rPr>
+      </w:pPr>
+      <w:r>
+        <w:rPr>
+          <w:lang w:val="es-ES"/>
+        </w:rPr>
+        <w:t xml:space="preserve">        if len(lineas) != self.get_numero_lados():</w:t>
+      </w:r>
+    </w:p>
+    <w:p>
+      <w:pPr>
+        <w:pStyle w:val="Problema"/>
+        <w:rPr>
+          <w:lang w:val="es-ES"/>
+        </w:rPr>
+      </w:pPr>
+      <w:r>
+        <w:rPr>
+          <w:lang w:val="es-ES"/>
+        </w:rPr>
+        <w:t xml:space="preserve">            print("No se han podido establecer las líneas como lados del polígono.")</w:t>
+      </w:r>
+    </w:p>
+    <w:p>
+      <w:pPr>
+        <w:pStyle w:val="Problema"/>
+        <w:rPr>
+          <w:lang w:val="es-ES"/>
+        </w:rPr>
+      </w:pPr>
+      <w:r>
+        <w:rPr>
+          <w:lang w:val="es-ES"/>
+        </w:rPr>
+        <w:t xml:space="preserve">            return False</w:t>
+      </w:r>
+    </w:p>
+    <w:p>
+      <w:pPr>
+        <w:pStyle w:val="Problema"/>
+        <w:rPr>
+          <w:lang w:val="es-ES"/>
+        </w:rPr>
+      </w:pPr>
+      <w:r>
+        <w:rPr>
+          <w:lang w:val="es-ES"/>
+        </w:rPr>
+        <w:t xml:space="preserve">        print(f"Lineas establecidas. El polígono tiene {self.get_numero_lados()}")</w:t>
+      </w:r>
+    </w:p>
+    <w:p>
+      <w:pPr>
+        <w:pStyle w:val="Problema"/>
+      </w:pPr>
+      <w:r>
+        <w:rPr>
+          <w:lang w:val="es-ES"/>
+        </w:rPr>
+        <w:t xml:space="preserve">        </w:t>
+      </w:r>
+      <w:r>
+        <w:t>self._lados = lineas</w:t>
+      </w:r>
+    </w:p>
+    <w:p>
+      <w:pPr>
+        <w:pStyle w:val="Problema"/>
+      </w:pPr>
+      <w:r>
+        <w:t xml:space="preserve">        return True</w:t>
+      </w:r>
+    </w:p>
+    <w:p>
+      <w:pPr>
+        <w:pStyle w:val="Enunciadodeproblema"/>
+      </w:pPr>
+      <w:r>
+        <w:t>Nota: Este ejercicio asume que existe coherencia en las líneas que forman un polígono. Sin embargo, como no se</w:t>
+      </w:r>
+      <w:r>
+        <w:t xml:space="preserve"> ii</w:t>
+      </w:r>
+      <w:r>
+        <w:t>mplementan mecanismos de coherencia, podría pasar que las líneas establecidas no generen realmente un polígonoen el código actual.</w:t>
+      </w:r>
+    </w:p>
+    <w:p>
+      <w:pPr>
+        <w:pStyle w:val="Enunciadodeproblema"/>
+      </w:pPr>
+      <w:r>
+        <w:t>4. Clonación. Este ejercicio hace uso de los métodos copy y deepcopy proporcionados por el módulo copy de Python</w:t>
+      </w:r>
+      <w:r>
+        <w:t xml:space="preserve"> </w:t>
+      </w:r>
+      <w:r>
+        <w:t>(sin implementar métodos mágicos) sobre un objeto de la clase Poligono. En tu función main realiza:</w:t>
+      </w:r>
+    </w:p>
+    <w:p>
+      <w:pPr>
+        <w:pStyle w:val="Enunciadodeproblema"/>
+      </w:pPr>
+      <w:r>
+        <w:t>a) Copia superficial: Clona de manera superficial un polígono. Modifica los atributos color y lados del polígonoclonado. ¿Se modifica el color en ambos objetos? ¿Y los lados? ¿Por qué?</w:t>
+      </w:r>
+    </w:p>
+    <w:p>
+      <w:pPr>
+        <w:pStyle w:val="Enunciadodeproblema"/>
+      </w:pPr>
+      <w:r>
+        <w:t>b) Copia profunda: Clona de manera profunda un polígono. Modifica los atributos color y lados del polígono</w:t>
+      </w:r>
+      <w:r>
+        <w:t xml:space="preserve"> </w:t>
+      </w:r>
+      <w:r>
+        <w:t>clonado. ¿Se modifica el color en ambos objetos? ¿Y los lados? ¿Por qué?</w:t>
+      </w:r>
+    </w:p>
+    <w:p>
+      <w:pPr>
+        <w:pStyle w:val="Problema"/>
+        <w:rPr>
+          <w:lang w:val="es-ES"/>
+        </w:rPr>
+      </w:pPr>
+      <w:r>
+        <w:rPr>
+          <w:lang w:val="es-ES"/>
+        </w:rPr>
+        <w:t xml:space="preserve">    # PROBLEMA 4, CLONACIÓN</w:t>
+      </w:r>
+    </w:p>
+    <w:p>
+      <w:pPr>
+        <w:pStyle w:val="Problema"/>
+        <w:rPr>
+          <w:sz w:val="16"/>
+          <w:szCs w:val="16"/>
+          <w:lang w:val="es-ES"/>
+        </w:rPr>
+      </w:pPr>
+      <w:r>
+        <w:rPr>
+          <w:lang w:val="es-ES"/>
+        </w:rPr>
+        <w:t xml:space="preserve">    </w:t>
+      </w:r>
+      <w:r>
+        <w:rPr>
+          <w:sz w:val="16"/>
+          <w:szCs w:val="16"/>
+          <w:lang w:val="es-ES"/>
+        </w:rPr>
+        <w:t>print(f"ANTES DE LA COPIA (POLIGONOS ORIGINALES): POLIGONO 1\n\t{mi_poligono} POLIGONO 2\n\t{mi_poligono2} ")</w:t>
+      </w:r>
+    </w:p>
+    <w:p>
+      <w:pPr>
+        <w:pStyle w:val="Problema"/>
+        <w:rPr>
+          <w:lang w:val="es-ES"/>
+        </w:rPr>
+      </w:pPr>
+      <w:r>
+        <w:rPr>
+          <w:lang w:val="es-ES"/>
+        </w:rPr>
+        <w:t xml:space="preserve">    copia_superficial_poligono:Poligono = copy.copy(mi_poligono)</w:t>
+      </w:r>
+    </w:p>
+    <w:p>
+      <w:pPr>
+        <w:pStyle w:val="Problema"/>
+        <w:rPr>
+          <w:lang w:val="es-ES"/>
+        </w:rPr>
+      </w:pPr>
+      <w:r>
+        <w:rPr>
+          <w:lang w:val="es-ES"/>
+        </w:rPr>
+        <w:t xml:space="preserve">    copia_profunda_poligono:Poligono = copy.deepcopy(mi_poligono2)</w:t>
+      </w:r>
+    </w:p>
+    <w:p>
+      <w:pPr>
+        <w:pStyle w:val="Problema"/>
+        <w:rPr>
+          <w:lang w:val="es-ES"/>
+        </w:rPr>
+      </w:pPr>
+    </w:p>
+    <w:p>
+      <w:pPr>
+        <w:pStyle w:val="Problema"/>
+        <w:rPr>
+          <w:lang w:val="es-ES"/>
+        </w:rPr>
+      </w:pPr>
+      <w:r>
+        <w:rPr>
+          <w:lang w:val="es-ES"/>
+        </w:rPr>
+        <w:t xml:space="preserve">    copia_superficial_poligono.set_color("NARANJA")</w:t>
+      </w:r>
+    </w:p>
+    <w:p>
+      <w:pPr>
+        <w:pStyle w:val="Problema"/>
+        <w:rPr>
+          <w:lang w:val="es-ES"/>
+        </w:rPr>
+      </w:pPr>
+      <w:r>
+        <w:rPr>
+          <w:lang w:val="es-ES"/>
+        </w:rPr>
+        <w:t xml:space="preserve">    copia_profunda_poligono.set_color("LILA")</w:t>
+      </w:r>
+    </w:p>
+    <w:p>
+      <w:pPr>
+        <w:pStyle w:val="Problema"/>
+        <w:rPr>
+          <w:lang w:val="es-ES"/>
+        </w:rPr>
+      </w:pPr>
+    </w:p>
+    <w:p>
+      <w:pPr>
+        <w:pStyle w:val="Problema"/>
+        <w:rPr>
+          <w:sz w:val="16"/>
+          <w:szCs w:val="16"/>
+          <w:lang w:val="es-ES"/>
+        </w:rPr>
+      </w:pPr>
+      <w:r>
+        <w:rPr>
+          <w:lang w:val="es-ES"/>
+        </w:rPr>
+        <w:t xml:space="preserve">    </w:t>
+      </w:r>
+      <w:r>
+        <w:rPr>
+          <w:sz w:val="16"/>
+          <w:szCs w:val="16"/>
+          <w:lang w:val="es-ES"/>
+        </w:rPr>
+        <w:t>print(f"DESPUES DE LA COPIA (POLIGONOS ORIGINALES): POLIGONO 1\n\t{mi_poligono} POLIGONO 2\n\t{mi_poligono2}")</w:t>
+      </w:r>
+    </w:p>
+    <w:p>
+      <w:pPr>
+        <w:pStyle w:val="Problema"/>
+        <w:rPr>
+          <w:sz w:val="16"/>
+          <w:szCs w:val="16"/>
+          <w:lang w:val="es-ES"/>
+        </w:rPr>
+      </w:pPr>
+      <w:r>
+        <w:rPr>
+          <w:sz w:val="16"/>
+          <w:szCs w:val="16"/>
+          <w:lang w:val="es-ES"/>
+        </w:rPr>
+        <w:t xml:space="preserve">    print(f"DESPUES DE LA COPIA (POLIGONOS COPIA): \n\t{copia_superficial_poligono} \n\t{copia_profunda_poligono}")</w:t>
+      </w:r>
+    </w:p>
+    <w:p>
+      <w:pPr>
+        <w:pStyle w:val="Enunciadodeproblema"/>
+      </w:pPr>
+      <w:r>
+        <w:t>Nota: para hacer este ejercicio crea un método en la clase Polígono llamado eliminar_lado_aleatorio(). Este método</w:t>
+      </w:r>
+      <w:r>
+        <w:t xml:space="preserve"> </w:t>
+      </w:r>
+      <w:r>
+        <w:t>seleccionará uno de los lados del polígono de forma aleatoria y lo eliminará. ¿Sería necesario actualizar el conjunto</w:t>
+      </w:r>
+      <w:r>
+        <w:t xml:space="preserve"> </w:t>
+      </w:r>
+      <w:r>
+        <w:t>de vértices?</w:t>
+      </w:r>
+    </w:p>
+    <w:p>
+      <w:pPr>
+        <w:pStyle w:val="Problema"/>
+        <w:rPr>
+          <w:lang w:val="es-ES"/>
+        </w:rPr>
+      </w:pPr>
+      <w:r>
+        <w:rPr>
+          <w:lang w:val="es-ES"/>
+        </w:rPr>
+        <w:t>import random</w:t>
+      </w:r>
+      <w:r>
+        <w:rPr>
+          <w:lang w:val="es-ES"/>
+        </w:rPr>
+        <w:t xml:space="preserve">    </w:t>
+      </w:r>
+    </w:p>
+    <w:p>
+      <w:pPr>
+        <w:pStyle w:val="Problema"/>
+        <w:rPr>
+          <w:lang w:val="es-ES"/>
+        </w:rPr>
+      </w:pPr>
+      <w:r>
+        <w:rPr>
+          <w:lang w:val="es-ES"/>
+        </w:rPr>
+        <w:t xml:space="preserve">    </w:t>
+      </w:r>
+      <w:r>
+        <w:rPr>
+          <w:lang w:val="es-ES"/>
+        </w:rPr>
+        <w:t>def eliminar_lado_aleatorio(self) -&gt; None:</w:t>
+      </w:r>
+    </w:p>
+    <w:p>
+      <w:pPr>
+        <w:pStyle w:val="Problema"/>
+        <w:rPr>
+          <w:lang w:val="es-ES"/>
+        </w:rPr>
+      </w:pPr>
+      <w:r>
+        <w:rPr>
+          <w:lang w:val="es-ES"/>
+        </w:rPr>
+        <w:t xml:space="preserve">        lados = self.get_lados()</w:t>
+      </w:r>
+    </w:p>
+    <w:p>
+      <w:pPr>
+        <w:pStyle w:val="Problema"/>
+        <w:rPr>
+          <w:lang w:val="es-ES"/>
+        </w:rPr>
+      </w:pPr>
+      <w:r>
+        <w:rPr>
+          <w:lang w:val="es-ES"/>
+        </w:rPr>
+        <w:t xml:space="preserve">        self._set_numero_lados(self.get_numero_lados() - 1)</w:t>
+      </w:r>
+    </w:p>
+    <w:p>
+      <w:pPr>
+        <w:pStyle w:val="Problema"/>
+        <w:rPr>
+          <w:lang w:val="es-ES"/>
+        </w:rPr>
+      </w:pPr>
+      <w:r>
+        <w:rPr>
+          <w:lang w:val="es-ES"/>
+        </w:rPr>
+        <w:t xml:space="preserve">        lados.remove(random.randint(0, len(lados)))</w:t>
+      </w:r>
+    </w:p>
+    <w:p>
+      <w:pPr>
+        <w:pStyle w:val="Problema"/>
+      </w:pPr>
+      <w:r>
+        <w:rPr>
+          <w:lang w:val="es-ES"/>
+        </w:rPr>
+        <w:t xml:space="preserve">        </w:t>
+      </w:r>
+      <w:r>
+        <w:t>self.set_lados(lados)</w:t>
+      </w:r>
+    </w:p>
+    <w:p>
+      <w:pPr>
+        <w:pStyle w:val="Enunciadodeproblema"/>
+      </w:pPr>
+      <w:r>
+        <w:lastRenderedPageBreak/>
+        <w:t>5. Relación de asociación bidireccional. Implementa los siguientes pasos:</w:t>
+      </w:r>
+    </w:p>
+    <w:p>
+      <w:pPr>
+        <w:pStyle w:val="Enunciadodeproblema"/>
+      </w:pPr>
+      <w:r>
+        <w:t>a) Haz las modificaciones necesarias para que un punto almacene la línea a la que pertenece.</w:t>
+      </w:r>
+    </w:p>
+    <w:p>
+      <w:pPr>
+        <w:pStyle w:val="Problema"/>
+      </w:pPr>
+      <w:r>
+        <w:t># ARCHIVO punto.py</w:t>
+      </w:r>
+      <w:r>
+        <w:t xml:space="preserve">  </w:t>
+      </w:r>
+    </w:p>
+    <w:p>
+      <w:pPr>
+        <w:pStyle w:val="Problema"/>
+      </w:pPr>
+      <w:r>
+        <w:t xml:space="preserve">  def __init__(self, x:float, y:float):</w:t>
+      </w:r>
+    </w:p>
+    <w:p>
+      <w:pPr>
+        <w:pStyle w:val="Problema"/>
+        <w:rPr>
+          <w:lang w:val="es-ES"/>
+        </w:rPr>
+      </w:pPr>
+      <w:r>
+        <w:t xml:space="preserve">        </w:t>
+      </w:r>
+      <w:r>
+        <w:rPr>
+          <w:lang w:val="es-ES"/>
+        </w:rPr>
+        <w:t>self._coordenada_x:float = x</w:t>
+      </w:r>
+    </w:p>
+    <w:p>
+      <w:pPr>
+        <w:pStyle w:val="Problema"/>
+        <w:rPr>
+          <w:lang w:val="es-ES"/>
+        </w:rPr>
+      </w:pPr>
+      <w:r>
+        <w:rPr>
+          <w:lang w:val="es-ES"/>
+        </w:rPr>
+        <w:t xml:space="preserve">        self._coordenada_y:float = y</w:t>
+      </w:r>
+    </w:p>
+    <w:p>
+      <w:pPr>
+        <w:pStyle w:val="Problema"/>
+        <w:rPr>
+          <w:lang w:val="es-ES"/>
+        </w:rPr>
+      </w:pPr>
+    </w:p>
+    <w:p>
+      <w:pPr>
+        <w:pStyle w:val="Problema"/>
+        <w:rPr>
+          <w:lang w:val="es-ES"/>
+        </w:rPr>
+      </w:pPr>
+      <w:r>
+        <w:rPr>
+          <w:lang w:val="es-ES"/>
+        </w:rPr>
+        <w:t xml:space="preserve">        self._linea_pertenece:'Linea' = None</w:t>
+      </w:r>
+    </w:p>
+    <w:p>
+      <w:pPr>
+        <w:pStyle w:val="Problema"/>
+      </w:pPr>
+    </w:p>
+    <w:p>
+      <w:pPr>
+        <w:pStyle w:val="Problema"/>
+      </w:pPr>
+      <w:r>
+        <w:t xml:space="preserve">    def get_linea_pertenece(self) -&gt; </w:t>
+      </w:r>
+      <w:r>
+        <w:t>‘</w:t>
+      </w:r>
+      <w:r>
+        <w:t>Linea</w:t>
+      </w:r>
+      <w:r>
+        <w:t>’</w:t>
+      </w:r>
+      <w:r>
+        <w:t>:</w:t>
+      </w:r>
+    </w:p>
+    <w:p>
+      <w:pPr>
+        <w:pStyle w:val="Problema"/>
+      </w:pPr>
+      <w:r>
+        <w:t xml:space="preserve">        return self._linea_pertenece</w:t>
+      </w:r>
+    </w:p>
+    <w:p>
+      <w:pPr>
+        <w:pStyle w:val="Problema"/>
+      </w:pPr>
+    </w:p>
+    <w:p>
+      <w:pPr>
+        <w:pStyle w:val="Problema"/>
+      </w:pPr>
+      <w:r>
+        <w:t xml:space="preserve">    def set_linea_pertenece(self, linea:</w:t>
+      </w:r>
+      <w:r>
+        <w:t xml:space="preserve"> ‘</w:t>
+      </w:r>
+      <w:r>
+        <w:t>Linea</w:t>
+      </w:r>
+      <w:r>
+        <w:t>’</w:t>
+      </w:r>
+      <w:r>
+        <w:t>) -&gt; bool:</w:t>
+      </w:r>
+    </w:p>
+    <w:p>
+      <w:pPr>
+        <w:pStyle w:val="Problema"/>
+      </w:pPr>
+      <w:r>
+        <w:t xml:space="preserve">        self._linea_pertenece = linea</w:t>
+      </w:r>
+    </w:p>
+    <w:p>
+      <w:pPr>
+        <w:pStyle w:val="Problema"/>
+      </w:pPr>
+      <w:r>
+        <w:t xml:space="preserve">        return True</w:t>
+      </w:r>
+    </w:p>
+    <w:p>
+      <w:pPr>
+        <w:pStyle w:val="Problema"/>
+      </w:pPr>
+    </w:p>
+    <w:p>
+      <w:pPr>
+        <w:pStyle w:val="Problema"/>
+        <w:rPr>
+          <w:lang w:val="es-ES"/>
+        </w:rPr>
+      </w:pPr>
+      <w:r>
+        <w:rPr>
+          <w:lang w:val="es-ES"/>
+        </w:rPr>
+        <w:t># MODIFICAMOS EL CONSTRUCTOR DE LA L</w:t>
+      </w:r>
+      <w:r>
+        <w:rPr>
+          <w:lang w:val="es-ES"/>
+        </w:rPr>
+        <w:t>ÍNEA PARA QUE ESTABLEZCAN LA RELACCIÓN EN LA INSTANCIA PUNTO, ES DECIR:</w:t>
+      </w:r>
+    </w:p>
+    <w:p>
+      <w:pPr>
+        <w:pStyle w:val="Problema"/>
+        <w:rPr>
+          <w:lang w:val="es-ES"/>
+        </w:rPr>
+      </w:pPr>
+      <w:r>
+        <w:rPr>
+          <w:lang w:val="es-ES"/>
+        </w:rPr>
+        <w:t># ARCHIVO linea.py</w:t>
+      </w:r>
+    </w:p>
+    <w:p>
+      <w:pPr>
+        <w:pStyle w:val="Problema"/>
+        <w:rPr>
+          <w:lang w:val="es-ES"/>
+        </w:rPr>
+      </w:pPr>
+      <w:r>
+        <w:rPr>
+          <w:lang w:val="es-ES"/>
+        </w:rPr>
+        <w:t>class Linea:</w:t>
+      </w:r>
+    </w:p>
+    <w:p>
+      <w:pPr>
+        <w:pStyle w:val="Problema"/>
+        <w:rPr>
+          <w:lang w:val="es-ES"/>
+        </w:rPr>
+      </w:pPr>
+      <w:r>
+        <w:rPr>
+          <w:lang w:val="es-ES"/>
+        </w:rPr>
+        <w:t xml:space="preserve">    def __init__(self, punto_inicio:Punto, punto_fin:Punto) -&gt; None:</w:t>
+      </w:r>
+    </w:p>
+    <w:p>
+      <w:pPr>
+        <w:pStyle w:val="Problema"/>
+        <w:rPr>
+          <w:lang w:val="es-ES"/>
+        </w:rPr>
+      </w:pPr>
+      <w:r>
+        <w:rPr>
+          <w:lang w:val="es-ES"/>
+        </w:rPr>
+        <w:t xml:space="preserve">        self._punto_inicio:Punto = punto_inicio</w:t>
+      </w:r>
+    </w:p>
+    <w:p>
+      <w:pPr>
+        <w:pStyle w:val="Problema"/>
+        <w:rPr>
+          <w:lang w:val="es-ES"/>
+        </w:rPr>
+      </w:pPr>
+      <w:r>
+        <w:rPr>
+          <w:lang w:val="es-ES"/>
+        </w:rPr>
+        <w:t xml:space="preserve">        self._punto_fin:Punto = punto_fin</w:t>
+      </w:r>
+    </w:p>
+    <w:p>
+      <w:pPr>
+        <w:pStyle w:val="Problema"/>
+        <w:rPr>
+          <w:lang w:val="es-ES"/>
+        </w:rPr>
+      </w:pPr>
+    </w:p>
+    <w:p>
+      <w:pPr>
+        <w:pStyle w:val="Problema"/>
+        <w:rPr>
+          <w:lang w:val="es-ES"/>
+        </w:rPr>
+      </w:pPr>
+      <w:r>
+        <w:rPr>
+          <w:lang w:val="es-ES"/>
+        </w:rPr>
+        <w:t xml:space="preserve">        punto_fin.set_linea_pertenece(self)</w:t>
+      </w:r>
+    </w:p>
+    <w:p>
+      <w:pPr>
+        <w:pStyle w:val="Problema"/>
+        <w:rPr>
+          <w:lang w:val="es-ES"/>
+        </w:rPr>
+      </w:pPr>
+      <w:r>
+        <w:rPr>
+          <w:lang w:val="es-ES"/>
+        </w:rPr>
+        <w:t xml:space="preserve">        punto_inicio.set_linea_pertenece(self)</w:t>
+      </w:r>
+    </w:p>
+    <w:p>
+      <w:pPr>
+        <w:pStyle w:val="Enunciadodeproblema"/>
+        <w:numPr>
+          <w:ilvl w:val="0"/>
+          <w:numId w:val="6"/>
+        </w:numPr>
+      </w:pPr>
+      <w:r>
+        <w:t>Haz las modificaciones necesarias para que una línea almacene el polígono al que pertenece.</w:t>
+      </w:r>
+    </w:p>
+    <w:p>
+      <w:pPr>
+        <w:pStyle w:val="Problema"/>
+      </w:pPr>
+      <w:r>
+        <w:t># ARCHIVO linea.py</w:t>
+      </w:r>
+    </w:p>
+    <w:p>
+      <w:pPr>
+        <w:pStyle w:val="Problema"/>
+        <w:rPr>
+          <w:lang w:val="es-ES"/>
+        </w:rPr>
+      </w:pPr>
+      <w:r>
+        <w:rPr>
+          <w:lang w:val="es-ES"/>
+        </w:rPr>
+        <w:t>class Linea:</w:t>
+      </w:r>
+    </w:p>
+    <w:p>
+      <w:pPr>
+        <w:pStyle w:val="Problema"/>
+        <w:rPr>
+          <w:lang w:val="es-ES"/>
+        </w:rPr>
+      </w:pPr>
+      <w:r>
+        <w:rPr>
+          <w:lang w:val="es-ES"/>
+        </w:rPr>
+        <w:t xml:space="preserve">    def __init__(self, punto_inicio:Punto, punto_fin:Punto) -&gt; None:</w:t>
+      </w:r>
+    </w:p>
+    <w:p>
+      <w:pPr>
+        <w:pStyle w:val="Problema"/>
+        <w:rPr>
+          <w:lang w:val="es-ES"/>
+        </w:rPr>
+      </w:pPr>
+      <w:r>
+        <w:rPr>
+          <w:lang w:val="es-ES"/>
+        </w:rPr>
+        <w:tab/>
+      </w:r>
+      <w:r>
+        <w:rPr>
+          <w:lang w:val="es-ES"/>
+        </w:rPr>
+        <w:tab/>
+        <w:t>(. . . )</w:t>
+      </w:r>
+    </w:p>
+    <w:p>
+      <w:pPr>
+        <w:pStyle w:val="Problema"/>
+      </w:pPr>
+      <w:r>
+        <w:rPr>
+          <w:lang w:val="es-ES"/>
+        </w:rPr>
+        <w:t xml:space="preserve">        </w:t>
+      </w:r>
+      <w:r>
+        <w:t>self._poligono_pertenece = None</w:t>
+      </w:r>
+    </w:p>
+    <w:p>
+      <w:pPr>
+        <w:pStyle w:val="Problema"/>
+      </w:pPr>
+      <w:r>
+        <w:t xml:space="preserve">    def get_poligono_pertenece(self) -&gt; 'Poligono':</w:t>
+      </w:r>
+    </w:p>
+    <w:p>
+      <w:pPr>
+        <w:pStyle w:val="Problema"/>
+      </w:pPr>
+      <w:r>
+        <w:t xml:space="preserve">        </w:t>
+      </w:r>
+      <w:r>
+        <w:t>return self._poligono_pertenece</w:t>
+      </w:r>
+    </w:p>
+    <w:p>
+      <w:pPr>
+        <w:pStyle w:val="Problema"/>
+      </w:pPr>
+    </w:p>
+    <w:p>
+      <w:pPr>
+        <w:pStyle w:val="Problema"/>
+      </w:pPr>
+      <w:r>
+        <w:t xml:space="preserve">    def set_poligono_pertenece(self, poligono:'Poligono') -&gt; bool:</w:t>
+      </w:r>
+    </w:p>
+    <w:p>
+      <w:pPr>
+        <w:pStyle w:val="Problema"/>
+      </w:pPr>
+      <w:r>
+        <w:t xml:space="preserve">        self._poligono_pertenece = poligono</w:t>
+      </w:r>
+    </w:p>
+    <w:p>
+      <w:pPr>
+        <w:pStyle w:val="Problema"/>
+      </w:pPr>
+      <w:r>
+        <w:t xml:space="preserve">        return True</w:t>
+      </w:r>
+    </w:p>
+    <w:p>
+      <w:pPr>
+        <w:pStyle w:val="Problema"/>
+      </w:pPr>
+    </w:p>
+    <w:p>
+      <w:pPr>
+        <w:pStyle w:val="Problema"/>
+        <w:rPr>
+          <w:lang w:val="es-ES"/>
+        </w:rPr>
+      </w:pPr>
+      <w:r>
+        <w:rPr>
+          <w:lang w:val="es-ES"/>
+        </w:rPr>
+        <w:t># ARCHIVO poligono.py</w:t>
+      </w:r>
+      <w:r>
+        <w:rPr>
+          <w:lang w:val="es-ES"/>
+        </w:rPr>
+        <w:t>, dentro del métod</w:t>
+      </w:r>
+      <w:r>
+        <w:rPr>
+          <w:lang w:val="es-ES"/>
+        </w:rPr>
+        <w:t>o set_lados()</w:t>
+      </w:r>
+    </w:p>
+    <w:p>
+      <w:pPr>
+        <w:pStyle w:val="Problema"/>
+      </w:pPr>
+      <w:r>
+        <w:t xml:space="preserve">    def set_lados(self, lineas:list[Linea]) -&gt; bool:</w:t>
+      </w:r>
+    </w:p>
+    <w:p>
+      <w:pPr>
+        <w:pStyle w:val="Problema"/>
+        <w:rPr>
+          <w:lang w:val="es-ES"/>
+        </w:rPr>
+      </w:pPr>
+      <w:r>
+        <w:rPr>
+          <w:lang w:val="es-ES"/>
+        </w:rPr>
+        <w:tab/>
+      </w:r>
+      <w:r>
+        <w:rPr>
+          <w:lang w:val="es-ES"/>
+        </w:rPr>
+        <w:tab/>
+        <w:t>(. . .)</w:t>
+      </w:r>
+    </w:p>
+    <w:p>
+      <w:pPr>
+        <w:pStyle w:val="Problema"/>
+      </w:pPr>
+      <w:r>
+        <w:rPr>
+          <w:lang w:val="es-ES"/>
+        </w:rPr>
+        <w:t xml:space="preserve">        </w:t>
+      </w:r>
+      <w:r>
+        <w:t>for linea in lineas:</w:t>
+      </w:r>
+    </w:p>
+    <w:p>
+      <w:pPr>
+        <w:pStyle w:val="Problema"/>
+      </w:pPr>
+      <w:r>
+        <w:t xml:space="preserve">            linea.set_poligono_pertenece(self)</w:t>
+      </w:r>
+    </w:p>
+    <w:p>
+      <w:pPr>
+        <w:pStyle w:val="Problema"/>
+        <w:rPr>
+          <w:lang w:val="es-ES"/>
+        </w:rPr>
+      </w:pPr>
+      <w:r>
+        <w:t xml:space="preserve">        </w:t>
+      </w:r>
+      <w:r>
+        <w:rPr>
+          <w:lang w:val="es-ES"/>
+        </w:rPr>
+        <w:t>return True</w:t>
       </w:r>
     </w:p>
     <w:sectPr>
@@ -14401,16 +16652,16 @@
     </w:lvl>
   </w:abstractNum>
   <w:abstractNum w:abstractNumId="1" w15:restartNumberingAfterBreak="0">
-    <w:nsid w:val="0B9D394A"/>
+    <w:nsid w:val="06C67F80"/>
     <w:multiLevelType w:val="hybridMultilevel"/>
-    <w:tmpl w:val="E6C0E5AC"/>
-    <w:lvl w:ilvl="0" w:tplc="7CAEC090">
+    <w:tmpl w:val="CF103BD4"/>
+    <w:lvl w:ilvl="0" w:tplc="0C0A0017">
       <w:start w:val="1"/>
       <w:numFmt w:val="lowerLetter"/>
-      <w:lvlText w:val="%1."/>
+      <w:lvlText w:val="%1)"/>
       <w:lvlJc w:val="left"/>
       <w:pPr>
-        <w:ind w:left="1776" w:hanging="360"/>
+        <w:ind w:left="720" w:hanging="360"/>
       </w:pPr>
       <w:rPr>
         <w:rFonts w:hint="default"/>
@@ -14422,7 +16673,7 @@
       <w:lvlText w:val="%2."/>
       <w:lvlJc w:val="left"/>
       <w:pPr>
-        <w:ind w:left="2496" w:hanging="360"/>
+        <w:ind w:left="1440" w:hanging="360"/>
       </w:pPr>
     </w:lvl>
     <w:lvl w:ilvl="2" w:tplc="0C0A001B" w:tentative="1">
@@ -14431,7 +16682,7 @@
       <w:lvlText w:val="%3."/>
       <w:lvlJc w:val="right"/>
       <w:pPr>
-        <w:ind w:left="3216" w:hanging="180"/>
+        <w:ind w:left="2160" w:hanging="180"/>
       </w:pPr>
     </w:lvl>
     <w:lvl w:ilvl="3" w:tplc="0C0A000F" w:tentative="1">
@@ -14440,7 +16691,7 @@
       <w:lvlText w:val="%4."/>
       <w:lvlJc w:val="left"/>
       <w:pPr>
-        <w:ind w:left="3936" w:hanging="360"/>
+        <w:ind w:left="2880" w:hanging="360"/>
       </w:pPr>
     </w:lvl>
     <w:lvl w:ilvl="4" w:tplc="0C0A0019" w:tentative="1">
@@ -14449,7 +16700,7 @@
       <w:lvlText w:val="%5."/>
       <w:lvlJc w:val="left"/>
       <w:pPr>
-        <w:ind w:left="4656" w:hanging="360"/>
+        <w:ind w:left="3600" w:hanging="360"/>
       </w:pPr>
     </w:lvl>
     <w:lvl w:ilvl="5" w:tplc="0C0A001B" w:tentative="1">
@@ -14458,7 +16709,7 @@
       <w:lvlText w:val="%6."/>
       <w:lvlJc w:val="right"/>
       <w:pPr>
-        <w:ind w:left="5376" w:hanging="180"/>
+        <w:ind w:left="4320" w:hanging="180"/>
       </w:pPr>
     </w:lvl>
     <w:lvl w:ilvl="6" w:tplc="0C0A000F" w:tentative="1">
@@ -14467,7 +16718,7 @@
       <w:lvlText w:val="%7."/>
       <w:lvlJc w:val="left"/>
       <w:pPr>
-        <w:ind w:left="6096" w:hanging="360"/>
+        <w:ind w:left="5040" w:hanging="360"/>
       </w:pPr>
     </w:lvl>
     <w:lvl w:ilvl="7" w:tplc="0C0A0019" w:tentative="1">
@@ -14476,7 +16727,7 @@
       <w:lvlText w:val="%8."/>
       <w:lvlJc w:val="left"/>
       <w:pPr>
-        <w:ind w:left="6816" w:hanging="360"/>
+        <w:ind w:left="5760" w:hanging="360"/>
       </w:pPr>
     </w:lvl>
     <w:lvl w:ilvl="8" w:tplc="0C0A001B" w:tentative="1">
@@ -14485,11 +16736,189 @@
       <w:lvlText w:val="%9."/>
       <w:lvlJc w:val="right"/>
       <w:pPr>
-        <w:ind w:left="7536" w:hanging="180"/>
+        <w:ind w:left="6480" w:hanging="180"/>
       </w:pPr>
     </w:lvl>
   </w:abstractNum>
   <w:abstractNum w:abstractNumId="2" w15:restartNumberingAfterBreak="0">
+    <w:nsid w:val="0B9D394A"/>
+    <w:multiLevelType w:val="hybridMultilevel"/>
+    <w:tmpl w:val="E6C0E5AC"/>
+    <w:lvl w:ilvl="0" w:tplc="7CAEC090">
+      <w:start w:val="1"/>
+      <w:numFmt w:val="lowerLetter"/>
+      <w:lvlText w:val="%1."/>
+      <w:lvlJc w:val="left"/>
+      <w:pPr>
+        <w:ind w:left="1776" w:hanging="360"/>
+      </w:pPr>
+      <w:rPr>
+        <w:rFonts w:hint="default"/>
+      </w:rPr>
+    </w:lvl>
+    <w:lvl w:ilvl="1" w:tplc="0C0A0019" w:tentative="1">
+      <w:start w:val="1"/>
+      <w:numFmt w:val="lowerLetter"/>
+      <w:lvlText w:val="%2."/>
+      <w:lvlJc w:val="left"/>
+      <w:pPr>
+        <w:ind w:left="2496" w:hanging="360"/>
+      </w:pPr>
+    </w:lvl>
+    <w:lvl w:ilvl="2" w:tplc="0C0A001B" w:tentative="1">
+      <w:start w:val="1"/>
+      <w:numFmt w:val="lowerRoman"/>
+      <w:lvlText w:val="%3."/>
+      <w:lvlJc w:val="right"/>
+      <w:pPr>
+        <w:ind w:left="3216" w:hanging="180"/>
+      </w:pPr>
+    </w:lvl>
+    <w:lvl w:ilvl="3" w:tplc="0C0A000F" w:tentative="1">
+      <w:start w:val="1"/>
+      <w:numFmt w:val="decimal"/>
+      <w:lvlText w:val="%4."/>
+      <w:lvlJc w:val="left"/>
+      <w:pPr>
+        <w:ind w:left="3936" w:hanging="360"/>
+      </w:pPr>
+    </w:lvl>
+    <w:lvl w:ilvl="4" w:tplc="0C0A0019" w:tentative="1">
+      <w:start w:val="1"/>
+      <w:numFmt w:val="lowerLetter"/>
+      <w:lvlText w:val="%5."/>
+      <w:lvlJc w:val="left"/>
+      <w:pPr>
+        <w:ind w:left="4656" w:hanging="360"/>
+      </w:pPr>
+    </w:lvl>
+    <w:lvl w:ilvl="5" w:tplc="0C0A001B" w:tentative="1">
+      <w:start w:val="1"/>
+      <w:numFmt w:val="lowerRoman"/>
+      <w:lvlText w:val="%6."/>
+      <w:lvlJc w:val="right"/>
+      <w:pPr>
+        <w:ind w:left="5376" w:hanging="180"/>
+      </w:pPr>
+    </w:lvl>
+    <w:lvl w:ilvl="6" w:tplc="0C0A000F" w:tentative="1">
+      <w:start w:val="1"/>
+      <w:numFmt w:val="decimal"/>
+      <w:lvlText w:val="%7."/>
+      <w:lvlJc w:val="left"/>
+      <w:pPr>
+        <w:ind w:left="6096" w:hanging="360"/>
+      </w:pPr>
+    </w:lvl>
+    <w:lvl w:ilvl="7" w:tplc="0C0A0019" w:tentative="1">
+      <w:start w:val="1"/>
+      <w:numFmt w:val="lowerLetter"/>
+      <w:lvlText w:val="%8."/>
+      <w:lvlJc w:val="left"/>
+      <w:pPr>
+        <w:ind w:left="6816" w:hanging="360"/>
+      </w:pPr>
+    </w:lvl>
+    <w:lvl w:ilvl="8" w:tplc="0C0A001B" w:tentative="1">
+      <w:start w:val="1"/>
+      <w:numFmt w:val="lowerRoman"/>
+      <w:lvlText w:val="%9."/>
+      <w:lvlJc w:val="right"/>
+      <w:pPr>
+        <w:ind w:left="7536" w:hanging="180"/>
+      </w:pPr>
+    </w:lvl>
+  </w:abstractNum>
+  <w:abstractNum w:abstractNumId="3" w15:restartNumberingAfterBreak="0">
+    <w:nsid w:val="255A3056"/>
+    <w:multiLevelType w:val="hybridMultilevel"/>
+    <w:tmpl w:val="3792299C"/>
+    <w:lvl w:ilvl="0" w:tplc="0C0A0017">
+      <w:start w:val="1"/>
+      <w:numFmt w:val="lowerLetter"/>
+      <w:lvlText w:val="%1)"/>
+      <w:lvlJc w:val="left"/>
+      <w:pPr>
+        <w:ind w:left="720" w:hanging="360"/>
+      </w:pPr>
+      <w:rPr>
+        <w:rFonts w:hint="default"/>
+      </w:rPr>
+    </w:lvl>
+    <w:lvl w:ilvl="1" w:tplc="0C0A0019" w:tentative="1">
+      <w:start w:val="1"/>
+      <w:numFmt w:val="lowerLetter"/>
+      <w:lvlText w:val="%2."/>
+      <w:lvlJc w:val="left"/>
+      <w:pPr>
+        <w:ind w:left="1440" w:hanging="360"/>
+      </w:pPr>
+    </w:lvl>
+    <w:lvl w:ilvl="2" w:tplc="0C0A001B" w:tentative="1">
+      <w:start w:val="1"/>
+      <w:numFmt w:val="lowerRoman"/>
+      <w:lvlText w:val="%3."/>
+      <w:lvlJc w:val="right"/>
+      <w:pPr>
+        <w:ind w:left="2160" w:hanging="180"/>
+      </w:pPr>
+    </w:lvl>
+    <w:lvl w:ilvl="3" w:tplc="0C0A000F" w:tentative="1">
+      <w:start w:val="1"/>
+      <w:numFmt w:val="decimal"/>
+      <w:lvlText w:val="%4."/>
+      <w:lvlJc w:val="left"/>
+      <w:pPr>
+        <w:ind w:left="2880" w:hanging="360"/>
+      </w:pPr>
+    </w:lvl>
+    <w:lvl w:ilvl="4" w:tplc="0C0A0019" w:tentative="1">
+      <w:start w:val="1"/>
+      <w:numFmt w:val="lowerLetter"/>
+      <w:lvlText w:val="%5."/>
+      <w:lvlJc w:val="left"/>
+      <w:pPr>
+        <w:ind w:left="3600" w:hanging="360"/>
+      </w:pPr>
+    </w:lvl>
+    <w:lvl w:ilvl="5" w:tplc="0C0A001B" w:tentative="1">
+      <w:start w:val="1"/>
+      <w:numFmt w:val="lowerRoman"/>
+      <w:lvlText w:val="%6."/>
+      <w:lvlJc w:val="right"/>
+      <w:pPr>
+        <w:ind w:left="4320" w:hanging="180"/>
+      </w:pPr>
+    </w:lvl>
+    <w:lvl w:ilvl="6" w:tplc="0C0A000F" w:tentative="1">
+      <w:start w:val="1"/>
+      <w:numFmt w:val="decimal"/>
+      <w:lvlText w:val="%7."/>
+      <w:lvlJc w:val="left"/>
+      <w:pPr>
+        <w:ind w:left="5040" w:hanging="360"/>
+      </w:pPr>
+    </w:lvl>
+    <w:lvl w:ilvl="7" w:tplc="0C0A0019" w:tentative="1">
+      <w:start w:val="1"/>
+      <w:numFmt w:val="lowerLetter"/>
+      <w:lvlText w:val="%8."/>
+      <w:lvlJc w:val="left"/>
+      <w:pPr>
+        <w:ind w:left="5760" w:hanging="360"/>
+      </w:pPr>
+    </w:lvl>
+    <w:lvl w:ilvl="8" w:tplc="0C0A001B" w:tentative="1">
+      <w:start w:val="1"/>
+      <w:numFmt w:val="lowerRoman"/>
+      <w:lvlText w:val="%9."/>
+      <w:lvlJc w:val="right"/>
+      <w:pPr>
+        <w:ind w:left="6480" w:hanging="180"/>
+      </w:pPr>
+    </w:lvl>
+  </w:abstractNum>
+  <w:abstractNum w:abstractNumId="4" w15:restartNumberingAfterBreak="0">
     <w:nsid w:val="28EA57BF"/>
     <w:multiLevelType w:val="hybridMultilevel"/>
     <w:tmpl w:val="0FA6BEFE"/>
@@ -14578,7 +17007,7 @@
       </w:pPr>
     </w:lvl>
   </w:abstractNum>
-  <w:abstractNum w:abstractNumId="3" w15:restartNumberingAfterBreak="0">
+  <w:abstractNum w:abstractNumId="5" w15:restartNumberingAfterBreak="0">
     <w:nsid w:val="2A2F1140"/>
     <w:multiLevelType w:val="hybridMultilevel"/>
     <w:tmpl w:val="6CC2E01A"/>
@@ -14691,7 +17120,7 @@
       </w:rPr>
     </w:lvl>
   </w:abstractNum>
-  <w:abstractNum w:abstractNumId="4" w15:restartNumberingAfterBreak="0">
+  <w:abstractNum w:abstractNumId="6" w15:restartNumberingAfterBreak="0">
     <w:nsid w:val="3B560882"/>
     <w:multiLevelType w:val="hybridMultilevel"/>
     <w:tmpl w:val="C3401002"/>
@@ -14780,7 +17209,7 @@
       </w:pPr>
     </w:lvl>
   </w:abstractNum>
-  <w:abstractNum w:abstractNumId="5" w15:restartNumberingAfterBreak="0">
+  <w:abstractNum w:abstractNumId="7" w15:restartNumberingAfterBreak="0">
     <w:nsid w:val="40EE2B69"/>
     <w:multiLevelType w:val="hybridMultilevel"/>
     <w:tmpl w:val="E4DC68F8"/>
@@ -14869,7 +17298,7 @@
       </w:pPr>
     </w:lvl>
   </w:abstractNum>
-  <w:abstractNum w:abstractNumId="6" w15:restartNumberingAfterBreak="0">
+  <w:abstractNum w:abstractNumId="8" w15:restartNumberingAfterBreak="0">
     <w:nsid w:val="431E1BBD"/>
     <w:multiLevelType w:val="hybridMultilevel"/>
     <w:tmpl w:val="829ABDB4"/>
@@ -14958,7 +17387,7 @@
       </w:pPr>
     </w:lvl>
   </w:abstractNum>
-  <w:abstractNum w:abstractNumId="7" w15:restartNumberingAfterBreak="0">
+  <w:abstractNum w:abstractNumId="9" w15:restartNumberingAfterBreak="0">
     <w:nsid w:val="4855187E"/>
     <w:multiLevelType w:val="hybridMultilevel"/>
     <w:tmpl w:val="41F82248"/>
@@ -15047,7 +17476,7 @@
       </w:pPr>
     </w:lvl>
   </w:abstractNum>
-  <w:abstractNum w:abstractNumId="8" w15:restartNumberingAfterBreak="0">
+  <w:abstractNum w:abstractNumId="10" w15:restartNumberingAfterBreak="0">
     <w:nsid w:val="53617A71"/>
     <w:multiLevelType w:val="hybridMultilevel"/>
     <w:tmpl w:val="0FA6BEFE"/>
@@ -15136,7 +17565,7 @@
       </w:pPr>
     </w:lvl>
   </w:abstractNum>
-  <w:abstractNum w:abstractNumId="9" w15:restartNumberingAfterBreak="0">
+  <w:abstractNum w:abstractNumId="11" w15:restartNumberingAfterBreak="0">
     <w:nsid w:val="58075F83"/>
     <w:multiLevelType w:val="hybridMultilevel"/>
     <w:tmpl w:val="E97E37A2"/>
@@ -15225,7 +17654,7 @@
       </w:pPr>
     </w:lvl>
   </w:abstractNum>
-  <w:abstractNum w:abstractNumId="10" w15:restartNumberingAfterBreak="0">
+  <w:abstractNum w:abstractNumId="12" w15:restartNumberingAfterBreak="0">
     <w:nsid w:val="6B98645E"/>
     <w:multiLevelType w:val="hybridMultilevel"/>
     <w:tmpl w:val="20747FE2"/>
@@ -15315,37 +17744,43 @@
     </w:lvl>
   </w:abstractNum>
   <w:num w:numId="1" w16cid:durableId="858666274">
+    <w:abstractNumId w:val="10"/>
+  </w:num>
+  <w:num w:numId="2" w16cid:durableId="932585894">
+    <w:abstractNumId w:val="12"/>
+  </w:num>
+  <w:num w:numId="3" w16cid:durableId="274018385">
+    <w:abstractNumId w:val="5"/>
+  </w:num>
+  <w:num w:numId="4" w16cid:durableId="227805013">
+    <w:abstractNumId w:val="4"/>
+  </w:num>
+  <w:num w:numId="5" w16cid:durableId="979844169">
+    <w:abstractNumId w:val="7"/>
+  </w:num>
+  <w:num w:numId="6" w16cid:durableId="1132821656">
     <w:abstractNumId w:val="8"/>
   </w:num>
-  <w:num w:numId="2" w16cid:durableId="932585894">
-    <w:abstractNumId w:val="10"/>
-  </w:num>
-  <w:num w:numId="3" w16cid:durableId="274018385">
-    <w:abstractNumId w:val="3"/>
-  </w:num>
-  <w:num w:numId="4" w16cid:durableId="227805013">
-    <w:abstractNumId w:val="2"/>
-  </w:num>
-  <w:num w:numId="5" w16cid:durableId="979844169">
-    <w:abstractNumId w:val="5"/>
-  </w:num>
-  <w:num w:numId="6" w16cid:durableId="1132821656">
+  <w:num w:numId="7" w16cid:durableId="671184289">
     <w:abstractNumId w:val="6"/>
   </w:num>
-  <w:num w:numId="7" w16cid:durableId="671184289">
-    <w:abstractNumId w:val="4"/>
+  <w:num w:numId="8" w16cid:durableId="1059330905">
+    <w:abstractNumId w:val="11"/>
   </w:num>
-  <w:num w:numId="8" w16cid:durableId="1059330905">
+  <w:num w:numId="9" w16cid:durableId="641035848">
     <w:abstractNumId w:val="9"/>
   </w:num>
-  <w:num w:numId="9" w16cid:durableId="641035848">
-    <w:abstractNumId w:val="7"/>
-  </w:num>
   <w:num w:numId="10" w16cid:durableId="615598136">
-    <w:abstractNumId w:val="1"/>
+    <w:abstractNumId w:val="2"/>
   </w:num>
   <w:num w:numId="11" w16cid:durableId="1920940268">
     <w:abstractNumId w:val="0"/>
+  </w:num>
+  <w:num w:numId="12" w16cid:durableId="1262450404">
+    <w:abstractNumId w:val="1"/>
+  </w:num>
+  <w:num w:numId="13" w16cid:durableId="2069496558">
+    <w:abstractNumId w:val="3"/>
   </w:num>
 </w:numbering>
 </file>
@@ -15958,7 +18393,6 @@
   <w:style w:type="character" w:default="1" w:styleId="Fuentedeprrafopredeter">
     <w:name w:val="Default Paragraph Font"/>
     <w:uiPriority w:val="1"/>
-    <w:semiHidden/>
     <w:unhideWhenUsed/>
   </w:style>
   <w:style w:type="table" w:default="1" w:styleId="Tablanormal">
@@ -16752,21 +19186,6 @@
 </file>
 
 <file path=customXml/item1.xml><?xml version="1.0" encoding="utf-8"?>
-<p:properties xmlns:p="http://schemas.microsoft.com/office/2006/metadata/properties" xmlns:xsi="http://www.w3.org/2001/XMLSchema-instance" xmlns:pc="http://schemas.microsoft.com/office/infopath/2007/PartnerControls">
-  <documentManagement/>
-</p:properties>
-</file>
-
-<file path=customXml/item2.xml><?xml version="1.0" encoding="utf-8"?>
-<?mso-contentType ?>
-<FormTemplates xmlns="http://schemas.microsoft.com/sharepoint/v3/contenttype/forms">
-  <Display>DocumentLibraryForm</Display>
-  <Edit>DocumentLibraryForm</Edit>
-  <New>DocumentLibraryForm</New>
-</FormTemplates>
-</file>
-
-<file path=customXml/item3.xml><?xml version="1.0" encoding="utf-8"?>
 <ct:contentTypeSchema xmlns:ct="http://schemas.microsoft.com/office/2006/metadata/contentType" xmlns:ma="http://schemas.microsoft.com/office/2006/metadata/properties/metaAttributes" ct:_="" ma:_="" ma:contentTypeName="Documento" ma:contentTypeID="0x010100BE2207652D986E4C8811C9F30B39CFF8" ma:contentTypeVersion="5" ma:contentTypeDescription="Crear nuevo documento." ma:contentTypeScope="" ma:versionID="da75c9eae4e939f0f0cccabda3fc12c4">
   <xsd:schema xmlns:xsd="http://www.w3.org/2001/XMLSchema" xmlns:xs="http://www.w3.org/2001/XMLSchema" xmlns:p="http://schemas.microsoft.com/office/2006/metadata/properties" xmlns:ns3="9106fffa-1e51-432e-b5a5-7ea102e59437" targetNamespace="http://schemas.microsoft.com/office/2006/metadata/properties" ma:root="true" ma:fieldsID="f2f829b4bc356d0b81a93825dc3dbf7c" ns3:_="">
     <xsd:import namespace="9106fffa-1e51-432e-b5a5-7ea102e59437"/>
@@ -16916,24 +19335,22 @@
 </ct:contentTypeSchema>
 </file>
 
-<file path=customXml/itemProps1.xml><?xml version="1.0" encoding="utf-8"?>
-<ds:datastoreItem xmlns:ds="http://schemas.openxmlformats.org/officeDocument/2006/customXml" ds:itemID="{C2A6F996-AE09-4155-9D04-5A3C3C68A722}">
-  <ds:schemaRefs>
-    <ds:schemaRef ds:uri="http://schemas.microsoft.com/office/2006/metadata/properties"/>
-    <ds:schemaRef ds:uri="http://schemas.microsoft.com/office/infopath/2007/PartnerControls"/>
-  </ds:schemaRefs>
-</ds:datastoreItem>
+<file path=customXml/item2.xml><?xml version="1.0" encoding="utf-8"?>
+<?mso-contentType ?>
+<FormTemplates xmlns="http://schemas.microsoft.com/sharepoint/v3/contenttype/forms">
+  <Display>DocumentLibraryForm</Display>
+  <Edit>DocumentLibraryForm</Edit>
+  <New>DocumentLibraryForm</New>
+</FormTemplates>
 </file>
 
-<file path=customXml/itemProps2.xml><?xml version="1.0" encoding="utf-8"?>
-<ds:datastoreItem xmlns:ds="http://schemas.openxmlformats.org/officeDocument/2006/customXml" ds:itemID="{82B2FB5A-D48A-4D36-8FA0-BB08E3C51DE1}">
-  <ds:schemaRefs>
-    <ds:schemaRef ds:uri="http://schemas.microsoft.com/sharepoint/v3/contenttype/forms"/>
-  </ds:schemaRefs>
-</ds:datastoreItem>
+<file path=customXml/item3.xml><?xml version="1.0" encoding="utf-8"?>
+<p:properties xmlns:p="http://schemas.microsoft.com/office/2006/metadata/properties" xmlns:xsi="http://www.w3.org/2001/XMLSchema-instance" xmlns:pc="http://schemas.microsoft.com/office/infopath/2007/PartnerControls">
+  <documentManagement/>
+</p:properties>
 </file>
 
-<file path=customXml/itemProps3.xml><?xml version="1.0" encoding="utf-8"?>
+<file path=customXml/itemProps1.xml><?xml version="1.0" encoding="utf-8"?>
 <ds:datastoreItem xmlns:ds="http://schemas.openxmlformats.org/officeDocument/2006/customXml" ds:itemID="{76E380A0-A59A-4C37-95FF-460F956915D5}">
   <ds:schemaRefs>
     <ds:schemaRef ds:uri="http://schemas.microsoft.com/office/2006/metadata/contentType"/>
@@ -16949,4 +19366,21 @@
     <ds:schemaRef ds:uri="http://schemas.microsoft.com/internal/obd"/>
   </ds:schemaRefs>
 </ds:datastoreItem>
+</file>
+
+<file path=customXml/itemProps2.xml><?xml version="1.0" encoding="utf-8"?>
+<ds:datastoreItem xmlns:ds="http://schemas.openxmlformats.org/officeDocument/2006/customXml" ds:itemID="{82B2FB5A-D48A-4D36-8FA0-BB08E3C51DE1}">
+  <ds:schemaRefs>
+    <ds:schemaRef ds:uri="http://schemas.microsoft.com/sharepoint/v3/contenttype/forms"/>
+  </ds:schemaRefs>
+</ds:datastoreItem>
+</file>
+
+<file path=customXml/itemProps3.xml><?xml version="1.0" encoding="utf-8"?>
+<ds:datastoreItem xmlns:ds="http://schemas.openxmlformats.org/officeDocument/2006/customXml" ds:itemID="{C2A6F996-AE09-4155-9D04-5A3C3C68A722}">
+  <ds:schemaRefs>
+    <ds:schemaRef ds:uri="http://schemas.microsoft.com/office/2006/metadata/properties"/>
+    <ds:schemaRef ds:uri="http://schemas.microsoft.com/office/infopath/2007/PartnerControls"/>
+  </ds:schemaRefs>
+</ds:datastoreItem>
 </file>
</xml_diff>